<commit_message>
added GQ, improve doc and notebook
</commit_message>
<xml_diff>
--- a/urbansim_to_abm/Process to convert SEMCOG 2015 Demographic data to ABM test inputs.docx
+++ b/urbansim_to_abm/Process to convert SEMCOG 2015 Demographic data to ABM test inputs.docx
@@ -3,170 +3,2620 @@
 <w:document xmlns:wpc="http://schemas.microsoft.com/office/word/2010/wordprocessingCanvas" xmlns:cx="http://schemas.microsoft.com/office/drawing/2014/chartex" xmlns:cx1="http://schemas.microsoft.com/office/drawing/2015/9/8/chartex" xmlns:mc="http://schemas.openxmlformats.org/markup-compatibility/2006" xmlns:o="urn:schemas-microsoft-com:office:office" xmlns:r="http://schemas.openxmlformats.org/officeDocument/2006/relationships" xmlns:m="http://schemas.openxmlformats.org/officeDocument/2006/math" xmlns:v="urn:schemas-microsoft-com:vml" xmlns:wp14="http://schemas.microsoft.com/office/word/2010/wordprocessingDrawing" xmlns:wp="http://schemas.openxmlformats.org/drawingml/2006/wordprocessingDrawing" xmlns:w10="urn:schemas-microsoft-com:office:word" xmlns:w="http://schemas.openxmlformats.org/wordprocessingml/2006/main" xmlns:w14="http://schemas.microsoft.com/office/word/2010/wordml" xmlns:w15="http://schemas.microsoft.com/office/word/2012/wordml" xmlns:w16se="http://schemas.microsoft.com/office/word/2015/wordml/symex" xmlns:wpg="http://schemas.microsoft.com/office/word/2010/wordprocessingGroup" xmlns:wpi="http://schemas.microsoft.com/office/word/2010/wordprocessingInk" xmlns:wne="http://schemas.microsoft.com/office/word/2006/wordml" xmlns:wps="http://schemas.microsoft.com/office/word/2010/wordprocessingShape" mc:Ignorable="w14 w15 w16se wp14">
   <w:body>
     <w:p>
-      <w:r>
+      <w:pPr>
+        <w:ind w:firstLine="720"/>
+        <w:jc w:val="center"/>
+        <w:rPr>
+          <w:rFonts w:ascii="Trebuchet MS" w:hAnsi="Trebuchet MS"/>
+          <w:sz w:val="28"/>
+          <w:szCs w:val="28"/>
+        </w:rPr>
+      </w:pPr>
+      <w:r>
+        <w:rPr>
+          <w:rFonts w:ascii="Trebuchet MS" w:hAnsi="Trebuchet MS"/>
+          <w:sz w:val="28"/>
+          <w:szCs w:val="28"/>
+        </w:rPr>
         <w:t>Process to convert SEMCOG 2015 Demographic data to ABM test inputs</w:t>
       </w:r>
     </w:p>
     <w:p>
       <w:pPr>
-        <w:shd w:val="clear" w:color="auto" w:fill="FFFFFF"/>
-        <w:spacing w:after="0" w:line="270" w:lineRule="atLeast"/>
-        <w:rPr>
-          <w:sz w:val="22"/>
-          <w:szCs w:val="22"/>
-        </w:rPr>
-      </w:pPr>
-      <w:r>
-        <w:rPr>
-          <w:sz w:val="22"/>
-          <w:szCs w:val="22"/>
-        </w:rPr>
-        <w:t>Conversion script</w:t>
-      </w:r>
-    </w:p>
-    <w:p>
-      <w:pPr>
-        <w:shd w:val="clear" w:color="auto" w:fill="FFFFFF"/>
-        <w:spacing w:after="0" w:line="270" w:lineRule="atLeast"/>
-        <w:rPr>
-          <w:sz w:val="22"/>
-          <w:szCs w:val="22"/>
-        </w:rPr>
-      </w:pPr>
-      <w:hyperlink r:id="rId5" w:history="1">
+        <w:rPr>
+          <w:rFonts w:ascii="Times New Roman" w:hAnsi="Times New Roman" w:cs="Times New Roman"/>
+          <w:sz w:val="24"/>
+          <w:szCs w:val="24"/>
+          <w:u w:val="single"/>
+        </w:rPr>
+      </w:pPr>
+    </w:p>
+    <w:p>
+      <w:pPr>
+        <w:rPr>
+          <w:rFonts w:ascii="Times New Roman" w:hAnsi="Times New Roman" w:cs="Times New Roman"/>
+          <w:b/>
+          <w:sz w:val="24"/>
+          <w:szCs w:val="24"/>
+        </w:rPr>
+      </w:pPr>
+      <w:r>
+        <w:rPr>
+          <w:rFonts w:ascii="Times New Roman" w:hAnsi="Times New Roman" w:cs="Times New Roman"/>
+          <w:b/>
+          <w:sz w:val="24"/>
+          <w:szCs w:val="24"/>
+        </w:rPr>
+        <w:t>SEMCOG 2015 Demographic Data</w:t>
+      </w:r>
+    </w:p>
+    <w:p>
+      <w:pPr>
+        <w:rPr>
+          <w:rFonts w:ascii="Times New Roman" w:hAnsi="Times New Roman" w:cs="Times New Roman"/>
+          <w:sz w:val="24"/>
+          <w:szCs w:val="24"/>
+          <w:u w:val="single"/>
+        </w:rPr>
+      </w:pPr>
+      <w:r>
+        <w:rPr>
+          <w:rFonts w:ascii="Times New Roman" w:hAnsi="Times New Roman" w:cs="Times New Roman"/>
+          <w:sz w:val="24"/>
+          <w:szCs w:val="24"/>
+          <w:u w:val="single"/>
+        </w:rPr>
+        <w:t>Residential Households and Persons</w:t>
+      </w:r>
+      <w:r>
+        <w:rPr>
+          <w:rFonts w:ascii="Times New Roman" w:hAnsi="Times New Roman" w:cs="Times New Roman"/>
+          <w:sz w:val="24"/>
+          <w:szCs w:val="24"/>
+          <w:u w:val="single"/>
+        </w:rPr>
+        <w:t>:</w:t>
+      </w:r>
+    </w:p>
+    <w:p>
+      <w:pPr>
+        <w:rPr>
+          <w:rFonts w:ascii="Times New Roman" w:hAnsi="Times New Roman" w:cs="Times New Roman"/>
+          <w:sz w:val="24"/>
+          <w:szCs w:val="24"/>
+        </w:rPr>
+      </w:pPr>
+      <w:r>
+        <w:rPr>
+          <w:rFonts w:ascii="Times New Roman" w:hAnsi="Times New Roman" w:cs="Times New Roman"/>
+          <w:sz w:val="24"/>
+          <w:szCs w:val="24"/>
+        </w:rPr>
+        <w:t>SEMCOG Regional Forecast 2045 base year (2015) demographic data was initially developed using Synthpop (</w:t>
+      </w:r>
+      <w:hyperlink r:id="rId6" w:history="1">
+        <w:r>
+          <w:rPr>
+            <w:rStyle w:val="Hyperlink"/>
+            <w:rFonts w:ascii="Times New Roman" w:hAnsi="Times New Roman" w:cs="Times New Roman"/>
+            <w:sz w:val="24"/>
+            <w:szCs w:val="24"/>
+          </w:rPr>
+          <w:t>https://github.com/SEMCOG/synthpop</w:t>
+        </w:r>
+      </w:hyperlink>
+      <w:r>
+        <w:rPr>
+          <w:rFonts w:ascii="Times New Roman" w:hAnsi="Times New Roman" w:cs="Times New Roman"/>
+          <w:sz w:val="24"/>
+          <w:szCs w:val="24"/>
+        </w:rPr>
+        <w:t>). SEMCOG applied 8 household controls ( “size”, “race of head”, “Hispanic_head”, “children”, “income”, “workers”, “cars”, “tenure_agehead”) and 3 person controls (“age”,”race” and “sex”) at block group level in synthesis process. Then based on the</w:t>
+      </w:r>
+      <w:r>
+        <w:rPr>
+          <w:rFonts w:ascii="Times New Roman" w:hAnsi="Times New Roman" w:cs="Times New Roman"/>
+          <w:sz w:val="24"/>
+          <w:szCs w:val="24"/>
+        </w:rPr>
+        <w:t xml:space="preserve"> modeling need</w:t>
+      </w:r>
+      <w:r>
+        <w:rPr>
+          <w:rFonts w:ascii="Times New Roman" w:hAnsi="Times New Roman" w:cs="Times New Roman"/>
+          <w:sz w:val="24"/>
+          <w:szCs w:val="24"/>
+        </w:rPr>
+        <w:t>s</w:t>
+      </w:r>
+      <w:r>
+        <w:rPr>
+          <w:rFonts w:ascii="Times New Roman" w:hAnsi="Times New Roman" w:cs="Times New Roman"/>
+          <w:sz w:val="24"/>
+          <w:szCs w:val="24"/>
+        </w:rPr>
+        <w:t xml:space="preserve"> to recode or categorized </w:t>
+      </w:r>
+      <w:r>
+        <w:rPr>
+          <w:rFonts w:ascii="Times New Roman" w:hAnsi="Times New Roman" w:cs="Times New Roman"/>
+          <w:sz w:val="24"/>
+          <w:szCs w:val="24"/>
+        </w:rPr>
+        <w:t xml:space="preserve">PUMS </w:t>
+      </w:r>
+      <w:r>
+        <w:rPr>
+          <w:rFonts w:ascii="Times New Roman" w:hAnsi="Times New Roman" w:cs="Times New Roman"/>
+          <w:sz w:val="24"/>
+          <w:szCs w:val="24"/>
+        </w:rPr>
+        <w:t xml:space="preserve">variables to model variables. A particular case is the “worker” variables. Although it was defined </w:t>
+      </w:r>
+      <w:r>
+        <w:rPr>
+          <w:rFonts w:ascii="Times New Roman" w:hAnsi="Times New Roman" w:cs="Times New Roman"/>
+          <w:sz w:val="24"/>
+          <w:szCs w:val="24"/>
+        </w:rPr>
+        <w:t>by</w:t>
+      </w:r>
+      <w:r>
+        <w:rPr>
+          <w:rFonts w:ascii="Times New Roman" w:hAnsi="Times New Roman" w:cs="Times New Roman"/>
+          <w:sz w:val="24"/>
+          <w:szCs w:val="24"/>
+        </w:rPr>
+        <w:t xml:space="preserve"> “ESR” </w:t>
+      </w:r>
+      <w:r>
+        <w:rPr>
+          <w:rFonts w:ascii="Times New Roman" w:hAnsi="Times New Roman" w:cs="Times New Roman"/>
+          <w:sz w:val="24"/>
+          <w:szCs w:val="24"/>
+        </w:rPr>
+        <w:t>code</w:t>
+      </w:r>
+      <w:r>
+        <w:rPr>
+          <w:rFonts w:ascii="Times New Roman" w:hAnsi="Times New Roman" w:cs="Times New Roman"/>
+          <w:sz w:val="24"/>
+          <w:szCs w:val="24"/>
+        </w:rPr>
+        <w:t xml:space="preserve"> 1,2,4,5 in synthesis process, it was post-processed to include ESR 3 (unemployment) as the worker controls from REMI was based on the definition of labor force. All block group level synthesized households and persons were further placed into individual housing units based on matching PUMS</w:t>
+      </w:r>
+      <w:r>
+        <w:rPr>
+          <w:rFonts w:ascii="Times New Roman" w:hAnsi="Times New Roman" w:cs="Times New Roman"/>
+          <w:sz w:val="24"/>
+          <w:szCs w:val="24"/>
+        </w:rPr>
+        <w:t xml:space="preserve"> housing</w:t>
+      </w:r>
+      <w:r>
+        <w:rPr>
+          <w:rFonts w:ascii="Times New Roman" w:hAnsi="Times New Roman" w:cs="Times New Roman"/>
+          <w:sz w:val="24"/>
+          <w:szCs w:val="24"/>
+        </w:rPr>
+        <w:t xml:space="preserve"> attributes such as p</w:t>
+      </w:r>
+      <w:r>
+        <w:rPr>
+          <w:rFonts w:ascii="Times New Roman" w:hAnsi="Times New Roman" w:cs="Times New Roman"/>
+          <w:sz w:val="24"/>
+          <w:szCs w:val="24"/>
+        </w:rPr>
+        <w:t xml:space="preserve">roperty values, year built etc </w:t>
+      </w:r>
+      <w:r>
+        <w:rPr>
+          <w:rFonts w:ascii="Times New Roman" w:hAnsi="Times New Roman" w:cs="Times New Roman"/>
+          <w:sz w:val="24"/>
+          <w:szCs w:val="24"/>
+        </w:rPr>
+        <w:t xml:space="preserve">to the housing stocks </w:t>
+      </w:r>
+      <w:r>
+        <w:rPr>
+          <w:rFonts w:ascii="Times New Roman" w:hAnsi="Times New Roman" w:cs="Times New Roman"/>
+          <w:sz w:val="24"/>
+          <w:szCs w:val="24"/>
+        </w:rPr>
+        <w:t xml:space="preserve">(building data collected by SEMCOG) </w:t>
+      </w:r>
+      <w:r>
+        <w:rPr>
+          <w:rFonts w:ascii="Times New Roman" w:hAnsi="Times New Roman" w:cs="Times New Roman"/>
+          <w:sz w:val="24"/>
+          <w:szCs w:val="24"/>
+        </w:rPr>
+        <w:t xml:space="preserve">within each block group in 2015. </w:t>
+      </w:r>
+      <w:r>
+        <w:rPr>
+          <w:rFonts w:ascii="Times New Roman" w:hAnsi="Times New Roman" w:cs="Times New Roman"/>
+          <w:sz w:val="24"/>
+          <w:szCs w:val="24"/>
+        </w:rPr>
+        <w:t xml:space="preserve">The final model </w:t>
+      </w:r>
+      <w:r>
+        <w:rPr>
+          <w:rFonts w:ascii="Times New Roman" w:hAnsi="Times New Roman" w:cs="Times New Roman"/>
+          <w:sz w:val="24"/>
+          <w:szCs w:val="24"/>
+        </w:rPr>
+        <w:t xml:space="preserve">residential </w:t>
+      </w:r>
+      <w:r>
+        <w:rPr>
+          <w:rFonts w:ascii="Times New Roman" w:hAnsi="Times New Roman" w:cs="Times New Roman"/>
+          <w:sz w:val="24"/>
+          <w:szCs w:val="24"/>
+        </w:rPr>
+        <w:t>variables can be seen as follows:</w:t>
+      </w:r>
+    </w:p>
+    <w:p>
+      <w:pPr>
+        <w:pStyle w:val="HTMLPreformatted"/>
+        <w:shd w:val="clear" w:color="auto" w:fill="1E1E1E"/>
+        <w:rPr>
+          <w:rFonts w:ascii="Times New Roman" w:hAnsi="Times New Roman" w:cs="Times New Roman"/>
+          <w:b/>
+          <w:sz w:val="24"/>
+          <w:szCs w:val="24"/>
+        </w:rPr>
+      </w:pPr>
+      <w:r>
+        <w:rPr>
+          <w:rFonts w:ascii="Times New Roman" w:hAnsi="Times New Roman" w:cs="Times New Roman"/>
+          <w:b/>
+          <w:sz w:val="24"/>
+          <w:szCs w:val="24"/>
+        </w:rPr>
+        <w:t xml:space="preserve">Households: </w:t>
+      </w:r>
+    </w:p>
+    <w:p>
+      <w:pPr>
+        <w:pStyle w:val="HTMLPreformatted"/>
+        <w:shd w:val="clear" w:color="auto" w:fill="1E1E1E"/>
+        <w:rPr>
+          <w:rFonts w:ascii="Times New Roman" w:hAnsi="Times New Roman" w:cs="Times New Roman"/>
+          <w:i/>
+          <w:color w:val="D4D4D4"/>
+          <w:sz w:val="24"/>
+          <w:szCs w:val="24"/>
+        </w:rPr>
+      </w:pPr>
+      <w:r>
+        <w:rPr>
+          <w:rFonts w:ascii="Times New Roman" w:hAnsi="Times New Roman" w:cs="Times New Roman"/>
+          <w:b/>
+          <w:i/>
+          <w:sz w:val="24"/>
+          <w:szCs w:val="24"/>
+        </w:rPr>
+        <w:tab/>
+      </w:r>
+      <w:r>
+        <w:rPr>
+          <w:rFonts w:ascii="Times New Roman" w:hAnsi="Times New Roman" w:cs="Times New Roman"/>
+          <w:i/>
+          <w:color w:val="D4D4D4"/>
+          <w:sz w:val="24"/>
+          <w:szCs w:val="24"/>
+        </w:rPr>
+        <w:t>'building_id', 'cars', 'workers', 'persons', 'race_id', 'income',</w:t>
+      </w:r>
+      <w:r>
+        <w:rPr>
+          <w:rFonts w:ascii="Times New Roman" w:hAnsi="Times New Roman" w:cs="Times New Roman"/>
+          <w:i/>
+          <w:color w:val="D4D4D4"/>
+          <w:sz w:val="24"/>
+          <w:szCs w:val="24"/>
+        </w:rPr>
+        <w:t xml:space="preserve">  'age_of_head', 'children'</w:t>
+      </w:r>
+    </w:p>
+    <w:p>
+      <w:pPr>
+        <w:pStyle w:val="HTMLPreformatted"/>
+        <w:shd w:val="clear" w:color="auto" w:fill="1E1E1E"/>
+        <w:rPr>
+          <w:rFonts w:ascii="Times New Roman" w:hAnsi="Times New Roman" w:cs="Times New Roman"/>
+          <w:i/>
+          <w:color w:val="D4D4D4"/>
+          <w:sz w:val="24"/>
+          <w:szCs w:val="24"/>
+        </w:rPr>
+      </w:pPr>
+    </w:p>
+    <w:p>
+      <w:pPr>
+        <w:pStyle w:val="HTMLPreformatted"/>
+        <w:shd w:val="clear" w:color="auto" w:fill="1E1E1E"/>
+        <w:rPr>
+          <w:rFonts w:ascii="Times New Roman" w:hAnsi="Times New Roman" w:cs="Times New Roman"/>
+          <w:b/>
+          <w:i/>
+          <w:color w:val="D4D4D4"/>
+          <w:sz w:val="24"/>
+          <w:szCs w:val="24"/>
+        </w:rPr>
+      </w:pPr>
+      <w:r>
+        <w:rPr>
+          <w:rFonts w:ascii="Times New Roman" w:hAnsi="Times New Roman" w:cs="Times New Roman"/>
+          <w:b/>
+          <w:color w:val="D4D4D4"/>
+          <w:sz w:val="24"/>
+          <w:szCs w:val="24"/>
+        </w:rPr>
+        <w:t>Persons:</w:t>
+      </w:r>
+      <w:r>
+        <w:rPr>
+          <w:rFonts w:ascii="Times New Roman" w:hAnsi="Times New Roman" w:cs="Times New Roman"/>
+          <w:b/>
+          <w:color w:val="D4D4D4"/>
+          <w:sz w:val="24"/>
+          <w:szCs w:val="24"/>
+        </w:rPr>
+        <w:tab/>
+        <w:t xml:space="preserve"> </w:t>
+      </w:r>
+    </w:p>
+    <w:p>
+      <w:pPr>
+        <w:pStyle w:val="HTMLPreformatted"/>
+        <w:shd w:val="clear" w:color="auto" w:fill="1E1E1E"/>
+        <w:rPr>
+          <w:rFonts w:ascii="Times New Roman" w:hAnsi="Times New Roman" w:cs="Times New Roman"/>
+          <w:i/>
+          <w:color w:val="D4D4D4"/>
+          <w:sz w:val="24"/>
+          <w:szCs w:val="24"/>
+        </w:rPr>
+      </w:pPr>
+      <w:r>
+        <w:rPr>
+          <w:rFonts w:ascii="Times New Roman" w:hAnsi="Times New Roman" w:cs="Times New Roman"/>
+          <w:i/>
+          <w:color w:val="D4D4D4"/>
+          <w:sz w:val="24"/>
+          <w:szCs w:val="24"/>
+        </w:rPr>
+        <w:tab/>
+      </w:r>
+      <w:r>
+        <w:rPr>
+          <w:rFonts w:ascii="Times New Roman" w:hAnsi="Times New Roman" w:cs="Times New Roman"/>
+          <w:i/>
+          <w:color w:val="D4D4D4"/>
+          <w:sz w:val="24"/>
+          <w:szCs w:val="24"/>
+        </w:rPr>
+        <w:t>'relate', 'age', 'worker', 'sex', 'race_id', 'member_id',</w:t>
+      </w:r>
+      <w:r>
+        <w:rPr>
+          <w:rFonts w:ascii="Times New Roman" w:hAnsi="Times New Roman" w:cs="Times New Roman"/>
+          <w:i/>
+          <w:color w:val="D4D4D4"/>
+          <w:sz w:val="24"/>
+          <w:szCs w:val="24"/>
+        </w:rPr>
+        <w:t xml:space="preserve"> </w:t>
+      </w:r>
+      <w:r>
+        <w:rPr>
+          <w:rFonts w:ascii="Times New Roman" w:hAnsi="Times New Roman" w:cs="Times New Roman"/>
+          <w:i/>
+          <w:color w:val="D4D4D4"/>
+          <w:sz w:val="24"/>
+          <w:szCs w:val="24"/>
+        </w:rPr>
+        <w:t xml:space="preserve"> 'household_id'</w:t>
+      </w:r>
+    </w:p>
+    <w:p>
+      <w:pPr>
+        <w:shd w:val="clear" w:color="auto" w:fill="1E1E1E"/>
+        <w:tabs>
+          <w:tab w:val="left" w:pos="916"/>
+          <w:tab w:val="left" w:pos="1832"/>
+          <w:tab w:val="left" w:pos="2748"/>
+          <w:tab w:val="left" w:pos="3664"/>
+          <w:tab w:val="left" w:pos="4580"/>
+          <w:tab w:val="left" w:pos="5496"/>
+          <w:tab w:val="left" w:pos="6412"/>
+          <w:tab w:val="left" w:pos="7328"/>
+          <w:tab w:val="left" w:pos="8244"/>
+          <w:tab w:val="left" w:pos="9160"/>
+          <w:tab w:val="left" w:pos="10076"/>
+          <w:tab w:val="left" w:pos="10992"/>
+          <w:tab w:val="left" w:pos="11908"/>
+          <w:tab w:val="left" w:pos="12824"/>
+          <w:tab w:val="left" w:pos="13740"/>
+          <w:tab w:val="left" w:pos="14656"/>
+        </w:tabs>
+        <w:spacing w:after="0" w:line="240" w:lineRule="auto"/>
+        <w:rPr>
+          <w:rFonts w:ascii="Courier New" w:eastAsia="Times New Roman" w:hAnsi="Courier New" w:cs="Courier New"/>
+          <w:color w:val="D4D4D4"/>
+          <w:sz w:val="18"/>
+          <w:szCs w:val="18"/>
+        </w:rPr>
+      </w:pPr>
+    </w:p>
+    <w:p/>
+    <w:p>
+      <w:r>
+        <w:t xml:space="preserve">During the forecast, SEMCOG tested the demographic data and observed some sharp growths or declines at sub-county level forecast, especially in early forecast period. The reason was largely due to some significant  differences between REMI demographic controls and Census 2015 numbers. </w:t>
+      </w:r>
+      <w:r>
+        <w:t>Thus, SEMCOG</w:t>
+      </w:r>
+      <w:r>
+        <w:t xml:space="preserve"> </w:t>
+      </w:r>
+      <w:r>
+        <w:t>tried</w:t>
+      </w:r>
+      <w:r>
+        <w:t xml:space="preserve"> to make some additional updates to the demographic inputs. Since REMI controls had population distributions by particular attributes, such as age and race, it will be difficult and error-prone to arbitrarily allocate REMI county level distributions to Census block groups. </w:t>
+      </w:r>
+      <w:r>
+        <w:t xml:space="preserve">Therefore,  instead of developing new household and person controls for block groups, SEMCOG focused on the MCD level reviews and used post-process methods to make up the difference between REMI and Census. That result additional household and person record, which are not directly available from PUMS records. The total amount of records were less than 0.5% of the total households and persons. </w:t>
+      </w:r>
+    </w:p>
+    <w:p/>
+    <w:p>
+      <w:pPr>
+        <w:rPr>
+          <w:u w:val="single"/>
+        </w:rPr>
+      </w:pPr>
+      <w:r>
+        <w:rPr>
+          <w:u w:val="single"/>
+        </w:rPr>
+        <w:t>Group Quarter population:</w:t>
+      </w:r>
+    </w:p>
+    <w:p>
+      <w:r>
+        <w:lastRenderedPageBreak/>
+        <w:t>2015 group quarter (GQ) population was developed separately. SEMCOG developed own building level GQ controls based on local data and knowledge and sample</w:t>
+      </w:r>
+      <w:r>
+        <w:t>d</w:t>
+      </w:r>
+      <w:r>
+        <w:t xml:space="preserve"> 2015 5-year ACS records</w:t>
+      </w:r>
+      <w:r>
+        <w:t xml:space="preserve"> to generate full GQ population</w:t>
+      </w:r>
+      <w:r>
+        <w:t xml:space="preserve">. </w:t>
+      </w:r>
+      <w:r>
+        <w:t xml:space="preserve">The attributes available in GQ population were age, race and GQ type. </w:t>
+      </w:r>
+      <w:r>
+        <w:t xml:space="preserve">Since GQ forecast was not part of UrbanSim simulation process. SEMCOG only developed base year GQ population but not GQ households. The final GQ table: </w:t>
+      </w:r>
+    </w:p>
+    <w:p>
+      <w:pPr>
+        <w:pStyle w:val="HTMLPreformatted"/>
+        <w:shd w:val="clear" w:color="auto" w:fill="1E1E1E"/>
+        <w:rPr>
+          <w:rFonts w:ascii="Times New Roman" w:hAnsi="Times New Roman" w:cs="Times New Roman"/>
+          <w:b/>
+          <w:color w:val="D4D4D4"/>
+          <w:sz w:val="24"/>
+          <w:szCs w:val="24"/>
+        </w:rPr>
+      </w:pPr>
+      <w:r>
+        <w:rPr>
+          <w:rFonts w:ascii="Times New Roman" w:hAnsi="Times New Roman" w:cs="Times New Roman"/>
+          <w:b/>
+          <w:color w:val="D4D4D4"/>
+          <w:sz w:val="24"/>
+          <w:szCs w:val="24"/>
+        </w:rPr>
+        <w:t xml:space="preserve">Group Quarters:   </w:t>
+      </w:r>
+    </w:p>
+    <w:p>
+      <w:pPr>
+        <w:pStyle w:val="HTMLPreformatted"/>
+        <w:shd w:val="clear" w:color="auto" w:fill="1E1E1E"/>
+        <w:rPr>
+          <w:i/>
+          <w:color w:val="D4D4D4"/>
+          <w:sz w:val="18"/>
+          <w:szCs w:val="18"/>
+        </w:rPr>
+      </w:pPr>
+      <w:r>
+        <w:rPr>
+          <w:rFonts w:ascii="Times New Roman" w:hAnsi="Times New Roman" w:cs="Times New Roman"/>
+          <w:color w:val="D4D4D4"/>
+          <w:sz w:val="24"/>
+          <w:szCs w:val="24"/>
+        </w:rPr>
+        <w:tab/>
+      </w:r>
+      <w:r>
+        <w:rPr>
+          <w:rFonts w:ascii="Times New Roman" w:hAnsi="Times New Roman" w:cs="Times New Roman"/>
+          <w:i/>
+          <w:color w:val="D4D4D4"/>
+          <w:sz w:val="24"/>
+          <w:szCs w:val="24"/>
+        </w:rPr>
+        <w:t xml:space="preserve">'age', </w:t>
+      </w:r>
+      <w:r>
+        <w:rPr>
+          <w:rFonts w:ascii="Times New Roman" w:hAnsi="Times New Roman" w:cs="Times New Roman"/>
+          <w:i/>
+          <w:color w:val="D4D4D4"/>
+          <w:sz w:val="18"/>
+          <w:szCs w:val="18"/>
+        </w:rPr>
+        <w:t>'type', 'gq_code', 'building_id', 'race_id'</w:t>
+      </w:r>
+    </w:p>
+    <w:p>
+      <w:pPr>
+        <w:pStyle w:val="HTMLPreformatted"/>
+        <w:shd w:val="clear" w:color="auto" w:fill="1E1E1E"/>
+        <w:rPr>
+          <w:color w:val="D4D4D4"/>
+          <w:sz w:val="18"/>
+          <w:szCs w:val="18"/>
+        </w:rPr>
+      </w:pPr>
+    </w:p>
+    <w:p/>
+    <w:p/>
+    <w:p>
+      <w:pPr>
+        <w:rPr>
+          <w:rFonts w:ascii="Times New Roman" w:hAnsi="Times New Roman" w:cs="Times New Roman"/>
+          <w:b/>
+          <w:sz w:val="24"/>
+          <w:szCs w:val="24"/>
+        </w:rPr>
+      </w:pPr>
+      <w:r>
+        <w:rPr>
+          <w:rFonts w:ascii="Times New Roman" w:hAnsi="Times New Roman" w:cs="Times New Roman"/>
+          <w:b/>
+          <w:sz w:val="24"/>
+          <w:szCs w:val="24"/>
+        </w:rPr>
+        <w:t>SEMCOG ABM Input Requirement</w:t>
+      </w:r>
+    </w:p>
+    <w:p>
+      <w:r>
+        <w:t>Based on SEMCOG ABM design, following variables are needed for model test:</w:t>
+      </w:r>
+    </w:p>
+    <w:p>
+      <w:pPr>
+        <w:rPr>
+          <w:b/>
+          <w:sz w:val="24"/>
+          <w:szCs w:val="24"/>
+        </w:rPr>
+      </w:pPr>
+      <w:r>
+        <w:rPr>
+          <w:b/>
+          <w:sz w:val="24"/>
+          <w:szCs w:val="24"/>
+        </w:rPr>
+        <w:t>Households</w:t>
+      </w:r>
+      <w:r>
+        <w:rPr>
+          <w:b/>
+          <w:sz w:val="24"/>
+          <w:szCs w:val="24"/>
+        </w:rPr>
+        <w:t xml:space="preserve"> (include GQ households)</w:t>
+      </w:r>
+      <w:r>
+        <w:rPr>
+          <w:b/>
+          <w:sz w:val="24"/>
+          <w:szCs w:val="24"/>
+        </w:rPr>
+        <w:t>:</w:t>
+      </w:r>
+    </w:p>
+    <w:tbl>
+      <w:tblPr>
+        <w:tblW w:w="9555" w:type="dxa"/>
+        <w:tblInd w:w="-15" w:type="dxa"/>
+        <w:tblLook w:val="04A0" w:firstRow="1" w:lastRow="0" w:firstColumn="1" w:lastColumn="0" w:noHBand="0" w:noVBand="1"/>
+      </w:tblPr>
+      <w:tblGrid>
+        <w:gridCol w:w="2220"/>
+        <w:gridCol w:w="7335"/>
+      </w:tblGrid>
+      <w:tr>
+        <w:trPr>
+          <w:trHeight w:val="315"/>
+        </w:trPr>
+        <w:tc>
+          <w:tcPr>
+            <w:tcW w:w="2220" w:type="dxa"/>
+            <w:tcBorders>
+              <w:top w:val="nil"/>
+              <w:left w:val="nil"/>
+              <w:bottom w:val="single" w:sz="8" w:space="0" w:color="F8B978"/>
+              <w:right w:val="single" w:sz="8" w:space="0" w:color="F8B978"/>
+            </w:tcBorders>
+            <w:shd w:val="clear" w:color="000000" w:fill="FCE7D2"/>
+            <w:vAlign w:val="center"/>
+            <w:hideMark/>
+          </w:tcPr>
+          <w:p>
+            <w:pPr>
+              <w:spacing w:after="0" w:line="240" w:lineRule="auto"/>
+              <w:rPr>
+                <w:rFonts w:ascii="Calibri" w:eastAsia="Times New Roman" w:hAnsi="Calibri" w:cs="Calibri"/>
+                <w:b/>
+                <w:bCs/>
+                <w:sz w:val="22"/>
+                <w:szCs w:val="22"/>
+              </w:rPr>
+            </w:pPr>
+            <w:r>
+              <w:rPr>
+                <w:rFonts w:ascii="Calibri" w:eastAsia="Times New Roman" w:hAnsi="Calibri" w:cs="Calibri"/>
+                <w:b/>
+                <w:bCs/>
+                <w:sz w:val="22"/>
+                <w:szCs w:val="22"/>
+              </w:rPr>
+              <w:t>HHID</w:t>
+            </w:r>
+          </w:p>
+        </w:tc>
+        <w:tc>
+          <w:tcPr>
+            <w:tcW w:w="7335" w:type="dxa"/>
+            <w:tcBorders>
+              <w:top w:val="nil"/>
+              <w:left w:val="nil"/>
+              <w:bottom w:val="single" w:sz="8" w:space="0" w:color="F8B978"/>
+              <w:right w:val="single" w:sz="8" w:space="0" w:color="F8B978"/>
+            </w:tcBorders>
+            <w:shd w:val="clear" w:color="000000" w:fill="FCE7D2"/>
+            <w:vAlign w:val="center"/>
+            <w:hideMark/>
+          </w:tcPr>
+          <w:p>
+            <w:pPr>
+              <w:spacing w:after="0" w:line="240" w:lineRule="auto"/>
+              <w:rPr>
+                <w:rFonts w:ascii="Calibri" w:eastAsia="Times New Roman" w:hAnsi="Calibri" w:cs="Calibri"/>
+                <w:sz w:val="22"/>
+                <w:szCs w:val="22"/>
+              </w:rPr>
+            </w:pPr>
+            <w:r>
+              <w:rPr>
+                <w:rFonts w:ascii="Calibri" w:eastAsia="Times New Roman" w:hAnsi="Calibri" w:cs="Calibri"/>
+                <w:sz w:val="22"/>
+                <w:szCs w:val="22"/>
+              </w:rPr>
+              <w:t>Unique household ID number</w:t>
+            </w:r>
+          </w:p>
+        </w:tc>
+      </w:tr>
+      <w:tr>
+        <w:trPr>
+          <w:trHeight w:val="322"/>
+        </w:trPr>
+        <w:tc>
+          <w:tcPr>
+            <w:tcW w:w="2220" w:type="dxa"/>
+            <w:tcBorders>
+              <w:top w:val="nil"/>
+              <w:left w:val="nil"/>
+              <w:bottom w:val="single" w:sz="8" w:space="0" w:color="F8B978"/>
+              <w:right w:val="single" w:sz="8" w:space="0" w:color="F8B978"/>
+            </w:tcBorders>
+            <w:shd w:val="clear" w:color="auto" w:fill="auto"/>
+            <w:vAlign w:val="center"/>
+            <w:hideMark/>
+          </w:tcPr>
+          <w:p>
+            <w:pPr>
+              <w:spacing w:after="0" w:line="240" w:lineRule="auto"/>
+              <w:rPr>
+                <w:rFonts w:ascii="Calibri" w:eastAsia="Times New Roman" w:hAnsi="Calibri" w:cs="Calibri"/>
+                <w:b/>
+                <w:bCs/>
+                <w:sz w:val="22"/>
+                <w:szCs w:val="22"/>
+              </w:rPr>
+            </w:pPr>
+            <w:r>
+              <w:rPr>
+                <w:rFonts w:ascii="Calibri" w:eastAsia="Times New Roman" w:hAnsi="Calibri" w:cs="Calibri"/>
+                <w:b/>
+                <w:bCs/>
+                <w:sz w:val="22"/>
+                <w:szCs w:val="22"/>
+              </w:rPr>
+              <w:t>TAZ</w:t>
+            </w:r>
+          </w:p>
+        </w:tc>
+        <w:tc>
+          <w:tcPr>
+            <w:tcW w:w="7335" w:type="dxa"/>
+            <w:tcBorders>
+              <w:top w:val="nil"/>
+              <w:left w:val="nil"/>
+              <w:bottom w:val="single" w:sz="8" w:space="0" w:color="F8B978"/>
+              <w:right w:val="single" w:sz="8" w:space="0" w:color="F8B978"/>
+            </w:tcBorders>
+            <w:shd w:val="clear" w:color="auto" w:fill="auto"/>
+            <w:vAlign w:val="center"/>
+            <w:hideMark/>
+          </w:tcPr>
+          <w:p>
+            <w:pPr>
+              <w:spacing w:after="0" w:line="240" w:lineRule="auto"/>
+              <w:rPr>
+                <w:rFonts w:ascii="Calibri" w:eastAsia="Times New Roman" w:hAnsi="Calibri" w:cs="Calibri"/>
+                <w:sz w:val="22"/>
+                <w:szCs w:val="22"/>
+              </w:rPr>
+            </w:pPr>
+            <w:r>
+              <w:rPr>
+                <w:rFonts w:ascii="Calibri" w:eastAsia="Times New Roman" w:hAnsi="Calibri" w:cs="Calibri"/>
+                <w:sz w:val="22"/>
+                <w:szCs w:val="22"/>
+              </w:rPr>
+              <w:t>Transportation analysis zone of home location</w:t>
+            </w:r>
+          </w:p>
+        </w:tc>
+      </w:tr>
+      <w:tr>
+        <w:trPr>
+          <w:trHeight w:val="340"/>
+        </w:trPr>
+        <w:tc>
+          <w:tcPr>
+            <w:tcW w:w="2220" w:type="dxa"/>
+            <w:tcBorders>
+              <w:top w:val="nil"/>
+              <w:left w:val="nil"/>
+              <w:bottom w:val="single" w:sz="8" w:space="0" w:color="F8B978"/>
+              <w:right w:val="single" w:sz="8" w:space="0" w:color="F8B978"/>
+            </w:tcBorders>
+            <w:shd w:val="clear" w:color="auto" w:fill="auto"/>
+            <w:vAlign w:val="center"/>
+            <w:hideMark/>
+          </w:tcPr>
+          <w:p>
+            <w:pPr>
+              <w:spacing w:after="0" w:line="240" w:lineRule="auto"/>
+              <w:rPr>
+                <w:rFonts w:ascii="Calibri" w:eastAsia="Times New Roman" w:hAnsi="Calibri" w:cs="Calibri"/>
+                <w:b/>
+                <w:bCs/>
+                <w:sz w:val="22"/>
+                <w:szCs w:val="22"/>
+              </w:rPr>
+            </w:pPr>
+            <w:r>
+              <w:rPr>
+                <w:rFonts w:ascii="Calibri" w:eastAsia="Times New Roman" w:hAnsi="Calibri" w:cs="Calibri"/>
+                <w:b/>
+                <w:bCs/>
+                <w:sz w:val="22"/>
+                <w:szCs w:val="22"/>
+              </w:rPr>
+              <w:t>TYPE</w:t>
+            </w:r>
+          </w:p>
+        </w:tc>
+        <w:tc>
+          <w:tcPr>
+            <w:tcW w:w="7335" w:type="dxa"/>
+            <w:tcBorders>
+              <w:top w:val="nil"/>
+              <w:left w:val="nil"/>
+              <w:bottom w:val="single" w:sz="8" w:space="0" w:color="F8B978"/>
+              <w:right w:val="single" w:sz="8" w:space="0" w:color="F8B978"/>
+            </w:tcBorders>
+            <w:shd w:val="clear" w:color="auto" w:fill="auto"/>
+            <w:vAlign w:val="center"/>
+            <w:hideMark/>
+          </w:tcPr>
+          <w:p>
+            <w:pPr>
+              <w:spacing w:after="0" w:line="240" w:lineRule="auto"/>
+              <w:rPr>
+                <w:rFonts w:ascii="Calibri" w:eastAsia="Times New Roman" w:hAnsi="Calibri" w:cs="Calibri"/>
+                <w:sz w:val="22"/>
+                <w:szCs w:val="22"/>
+              </w:rPr>
+            </w:pPr>
+            <w:r>
+              <w:rPr>
+                <w:rFonts w:ascii="Calibri" w:eastAsia="Times New Roman" w:hAnsi="Calibri" w:cs="Calibri"/>
+                <w:sz w:val="22"/>
+                <w:szCs w:val="22"/>
+              </w:rPr>
+              <w:t xml:space="preserve">Type of unit </w:t>
+            </w:r>
+          </w:p>
+        </w:tc>
+      </w:tr>
+      <w:tr>
+        <w:trPr>
+          <w:trHeight w:val="322"/>
+        </w:trPr>
+        <w:tc>
+          <w:tcPr>
+            <w:tcW w:w="2220" w:type="dxa"/>
+            <w:tcBorders>
+              <w:top w:val="nil"/>
+              <w:left w:val="nil"/>
+              <w:bottom w:val="single" w:sz="8" w:space="0" w:color="F8B978"/>
+              <w:right w:val="single" w:sz="8" w:space="0" w:color="F8B978"/>
+            </w:tcBorders>
+            <w:shd w:val="clear" w:color="000000" w:fill="FCE7D2"/>
+            <w:vAlign w:val="center"/>
+            <w:hideMark/>
+          </w:tcPr>
+          <w:p>
+            <w:pPr>
+              <w:spacing w:after="0" w:line="240" w:lineRule="auto"/>
+              <w:rPr>
+                <w:rFonts w:ascii="Calibri" w:eastAsia="Times New Roman" w:hAnsi="Calibri" w:cs="Calibri"/>
+                <w:b/>
+                <w:bCs/>
+                <w:sz w:val="22"/>
+                <w:szCs w:val="22"/>
+              </w:rPr>
+            </w:pPr>
+            <w:r>
+              <w:rPr>
+                <w:rFonts w:ascii="Calibri" w:eastAsia="Times New Roman" w:hAnsi="Calibri" w:cs="Calibri"/>
+                <w:b/>
+                <w:bCs/>
+                <w:sz w:val="22"/>
+                <w:szCs w:val="22"/>
+              </w:rPr>
+              <w:t>HINCP </w:t>
+            </w:r>
+            <w:r>
+              <w:rPr>
+                <w:rFonts w:ascii="Calibri" w:eastAsia="Times New Roman" w:hAnsi="Calibri" w:cs="Calibri"/>
+                <w:b/>
+                <w:bCs/>
+                <w:sz w:val="22"/>
+                <w:szCs w:val="22"/>
+              </w:rPr>
+              <w:t>*</w:t>
+            </w:r>
+          </w:p>
+        </w:tc>
+        <w:tc>
+          <w:tcPr>
+            <w:tcW w:w="7335" w:type="dxa"/>
+            <w:tcBorders>
+              <w:top w:val="nil"/>
+              <w:left w:val="nil"/>
+              <w:bottom w:val="single" w:sz="8" w:space="0" w:color="F8B978"/>
+              <w:right w:val="single" w:sz="8" w:space="0" w:color="F8B978"/>
+            </w:tcBorders>
+            <w:shd w:val="clear" w:color="000000" w:fill="FCE7D2"/>
+            <w:vAlign w:val="center"/>
+            <w:hideMark/>
+          </w:tcPr>
+          <w:p>
+            <w:pPr>
+              <w:spacing w:after="0" w:line="240" w:lineRule="auto"/>
+              <w:rPr>
+                <w:rFonts w:ascii="Calibri" w:eastAsia="Times New Roman" w:hAnsi="Calibri" w:cs="Calibri"/>
+                <w:sz w:val="22"/>
+                <w:szCs w:val="22"/>
+              </w:rPr>
+            </w:pPr>
+            <w:r>
+              <w:rPr>
+                <w:rFonts w:ascii="Calibri" w:eastAsia="Times New Roman" w:hAnsi="Calibri" w:cs="Calibri"/>
+                <w:sz w:val="22"/>
+                <w:szCs w:val="22"/>
+              </w:rPr>
+              <w:t>Household income</w:t>
+            </w:r>
+          </w:p>
+        </w:tc>
+      </w:tr>
+      <w:tr>
+        <w:trPr>
+          <w:trHeight w:val="322"/>
+        </w:trPr>
+        <w:tc>
+          <w:tcPr>
+            <w:tcW w:w="2220" w:type="dxa"/>
+            <w:tcBorders>
+              <w:top w:val="nil"/>
+              <w:left w:val="nil"/>
+              <w:bottom w:val="single" w:sz="8" w:space="0" w:color="F8B978"/>
+              <w:right w:val="single" w:sz="8" w:space="0" w:color="F8B978"/>
+            </w:tcBorders>
+            <w:shd w:val="clear" w:color="000000" w:fill="FCE7D2"/>
+            <w:vAlign w:val="center"/>
+            <w:hideMark/>
+          </w:tcPr>
+          <w:p>
+            <w:pPr>
+              <w:spacing w:after="0" w:line="240" w:lineRule="auto"/>
+              <w:rPr>
+                <w:rFonts w:ascii="Calibri" w:eastAsia="Times New Roman" w:hAnsi="Calibri" w:cs="Calibri"/>
+                <w:b/>
+                <w:bCs/>
+                <w:sz w:val="22"/>
+                <w:szCs w:val="22"/>
+              </w:rPr>
+            </w:pPr>
+            <w:r>
+              <w:rPr>
+                <w:rFonts w:ascii="Calibri" w:eastAsia="Times New Roman" w:hAnsi="Calibri" w:cs="Calibri"/>
+                <w:b/>
+                <w:bCs/>
+                <w:sz w:val="22"/>
+                <w:szCs w:val="22"/>
+              </w:rPr>
+              <w:t>ADJINC</w:t>
+            </w:r>
+            <w:r>
+              <w:rPr>
+                <w:rFonts w:ascii="Calibri" w:eastAsia="Times New Roman" w:hAnsi="Calibri" w:cs="Calibri"/>
+                <w:b/>
+                <w:bCs/>
+                <w:sz w:val="22"/>
+                <w:szCs w:val="22"/>
+              </w:rPr>
+              <w:t xml:space="preserve"> *</w:t>
+            </w:r>
+          </w:p>
+        </w:tc>
+        <w:tc>
+          <w:tcPr>
+            <w:tcW w:w="7335" w:type="dxa"/>
+            <w:tcBorders>
+              <w:top w:val="nil"/>
+              <w:left w:val="nil"/>
+              <w:bottom w:val="single" w:sz="8" w:space="0" w:color="F8B978"/>
+              <w:right w:val="single" w:sz="8" w:space="0" w:color="F8B978"/>
+            </w:tcBorders>
+            <w:shd w:val="clear" w:color="000000" w:fill="FCE7D2"/>
+            <w:vAlign w:val="center"/>
+            <w:hideMark/>
+          </w:tcPr>
+          <w:p>
+            <w:pPr>
+              <w:spacing w:after="0" w:line="240" w:lineRule="auto"/>
+              <w:rPr>
+                <w:rFonts w:ascii="Calibri" w:eastAsia="Times New Roman" w:hAnsi="Calibri" w:cs="Calibri"/>
+                <w:sz w:val="22"/>
+                <w:szCs w:val="22"/>
+              </w:rPr>
+            </w:pPr>
+            <w:r>
+              <w:rPr>
+                <w:rFonts w:ascii="Calibri" w:eastAsia="Times New Roman" w:hAnsi="Calibri" w:cs="Calibri"/>
+                <w:sz w:val="22"/>
+                <w:szCs w:val="22"/>
+              </w:rPr>
+              <w:t xml:space="preserve">adjustment factor for dollar amounts </w:t>
+            </w:r>
+          </w:p>
+        </w:tc>
+      </w:tr>
+      <w:tr>
+        <w:trPr>
+          <w:trHeight w:val="60"/>
+        </w:trPr>
+        <w:tc>
+          <w:tcPr>
+            <w:tcW w:w="2220" w:type="dxa"/>
+            <w:tcBorders>
+              <w:top w:val="nil"/>
+              <w:left w:val="nil"/>
+              <w:bottom w:val="single" w:sz="8" w:space="0" w:color="F8B978"/>
+              <w:right w:val="single" w:sz="8" w:space="0" w:color="F8B978"/>
+            </w:tcBorders>
+            <w:shd w:val="clear" w:color="000000" w:fill="FCE7D2"/>
+            <w:vAlign w:val="center"/>
+            <w:hideMark/>
+          </w:tcPr>
+          <w:p>
+            <w:pPr>
+              <w:spacing w:after="0" w:line="240" w:lineRule="auto"/>
+              <w:rPr>
+                <w:rFonts w:ascii="Calibri" w:eastAsia="Times New Roman" w:hAnsi="Calibri" w:cs="Calibri"/>
+                <w:b/>
+                <w:bCs/>
+                <w:sz w:val="22"/>
+                <w:szCs w:val="22"/>
+              </w:rPr>
+            </w:pPr>
+            <w:r>
+              <w:rPr>
+                <w:rFonts w:ascii="Calibri" w:eastAsia="Times New Roman" w:hAnsi="Calibri" w:cs="Calibri"/>
+                <w:b/>
+                <w:bCs/>
+                <w:sz w:val="22"/>
+                <w:szCs w:val="22"/>
+              </w:rPr>
+              <w:t>NP</w:t>
+            </w:r>
+          </w:p>
+        </w:tc>
+        <w:tc>
+          <w:tcPr>
+            <w:tcW w:w="7335" w:type="dxa"/>
+            <w:tcBorders>
+              <w:top w:val="nil"/>
+              <w:left w:val="nil"/>
+              <w:bottom w:val="single" w:sz="8" w:space="0" w:color="F8B978"/>
+              <w:right w:val="single" w:sz="8" w:space="0" w:color="F8B978"/>
+            </w:tcBorders>
+            <w:shd w:val="clear" w:color="000000" w:fill="FCE7D2"/>
+            <w:vAlign w:val="center"/>
+            <w:hideMark/>
+          </w:tcPr>
+          <w:p>
+            <w:pPr>
+              <w:spacing w:after="0" w:line="240" w:lineRule="auto"/>
+              <w:rPr>
+                <w:rFonts w:ascii="Calibri" w:eastAsia="Times New Roman" w:hAnsi="Calibri" w:cs="Calibri"/>
+                <w:sz w:val="22"/>
+                <w:szCs w:val="22"/>
+              </w:rPr>
+            </w:pPr>
+            <w:r>
+              <w:rPr>
+                <w:rFonts w:ascii="Calibri" w:eastAsia="Times New Roman" w:hAnsi="Calibri" w:cs="Calibri"/>
+                <w:sz w:val="22"/>
+                <w:szCs w:val="22"/>
+              </w:rPr>
+              <w:t>Number of persons in the household</w:t>
+            </w:r>
+          </w:p>
+        </w:tc>
+      </w:tr>
+      <w:tr>
+        <w:trPr>
+          <w:trHeight w:val="358"/>
+        </w:trPr>
+        <w:tc>
+          <w:tcPr>
+            <w:tcW w:w="2220" w:type="dxa"/>
+            <w:tcBorders>
+              <w:top w:val="nil"/>
+              <w:left w:val="nil"/>
+              <w:bottom w:val="single" w:sz="8" w:space="0" w:color="F8B978"/>
+              <w:right w:val="single" w:sz="8" w:space="0" w:color="F8B978"/>
+            </w:tcBorders>
+            <w:shd w:val="clear" w:color="auto" w:fill="auto"/>
+            <w:vAlign w:val="center"/>
+            <w:hideMark/>
+          </w:tcPr>
+          <w:p>
+            <w:pPr>
+              <w:spacing w:after="0" w:line="240" w:lineRule="auto"/>
+              <w:rPr>
+                <w:rFonts w:ascii="Calibri" w:eastAsia="Times New Roman" w:hAnsi="Calibri" w:cs="Calibri"/>
+                <w:b/>
+                <w:bCs/>
+                <w:sz w:val="22"/>
+                <w:szCs w:val="22"/>
+              </w:rPr>
+            </w:pPr>
+            <w:r>
+              <w:rPr>
+                <w:rFonts w:ascii="Calibri" w:eastAsia="Times New Roman" w:hAnsi="Calibri" w:cs="Calibri"/>
+                <w:b/>
+                <w:bCs/>
+                <w:sz w:val="22"/>
+                <w:szCs w:val="22"/>
+              </w:rPr>
+              <w:t>HHT</w:t>
+            </w:r>
+            <w:r>
+              <w:rPr>
+                <w:rFonts w:ascii="Calibri" w:eastAsia="Times New Roman" w:hAnsi="Calibri" w:cs="Calibri"/>
+                <w:b/>
+                <w:bCs/>
+                <w:sz w:val="22"/>
+                <w:szCs w:val="22"/>
+              </w:rPr>
+              <w:t xml:space="preserve"> *</w:t>
+            </w:r>
+          </w:p>
+        </w:tc>
+        <w:tc>
+          <w:tcPr>
+            <w:tcW w:w="7335" w:type="dxa"/>
+            <w:tcBorders>
+              <w:top w:val="nil"/>
+              <w:left w:val="nil"/>
+              <w:bottom w:val="single" w:sz="8" w:space="0" w:color="F8B978"/>
+              <w:right w:val="single" w:sz="8" w:space="0" w:color="F8B978"/>
+            </w:tcBorders>
+            <w:shd w:val="clear" w:color="auto" w:fill="auto"/>
+            <w:vAlign w:val="center"/>
+            <w:hideMark/>
+          </w:tcPr>
+          <w:p>
+            <w:pPr>
+              <w:spacing w:after="0" w:line="240" w:lineRule="auto"/>
+              <w:rPr>
+                <w:rFonts w:ascii="Calibri" w:eastAsia="Times New Roman" w:hAnsi="Calibri" w:cs="Calibri"/>
+                <w:sz w:val="22"/>
+                <w:szCs w:val="22"/>
+              </w:rPr>
+            </w:pPr>
+            <w:r>
+              <w:rPr>
+                <w:rFonts w:ascii="Calibri" w:eastAsia="Times New Roman" w:hAnsi="Calibri" w:cs="Calibri"/>
+                <w:sz w:val="22"/>
+                <w:szCs w:val="22"/>
+              </w:rPr>
+              <w:t>Household/family type</w:t>
+            </w:r>
+          </w:p>
+        </w:tc>
+      </w:tr>
+      <w:tr>
+        <w:trPr>
+          <w:trHeight w:val="60"/>
+        </w:trPr>
+        <w:tc>
+          <w:tcPr>
+            <w:tcW w:w="2220" w:type="dxa"/>
+            <w:tcBorders>
+              <w:top w:val="nil"/>
+              <w:left w:val="nil"/>
+              <w:bottom w:val="single" w:sz="8" w:space="0" w:color="F8B978"/>
+              <w:right w:val="single" w:sz="8" w:space="0" w:color="F8B978"/>
+            </w:tcBorders>
+            <w:shd w:val="clear" w:color="000000" w:fill="FCE7D2"/>
+            <w:vAlign w:val="center"/>
+            <w:hideMark/>
+          </w:tcPr>
+          <w:p>
+            <w:pPr>
+              <w:spacing w:after="0" w:line="240" w:lineRule="auto"/>
+              <w:rPr>
+                <w:rFonts w:ascii="Calibri" w:eastAsia="Times New Roman" w:hAnsi="Calibri" w:cs="Calibri"/>
+                <w:b/>
+                <w:bCs/>
+                <w:sz w:val="22"/>
+                <w:szCs w:val="22"/>
+              </w:rPr>
+            </w:pPr>
+            <w:r>
+              <w:rPr>
+                <w:rFonts w:ascii="Calibri" w:eastAsia="Times New Roman" w:hAnsi="Calibri" w:cs="Calibri"/>
+                <w:b/>
+                <w:bCs/>
+                <w:sz w:val="22"/>
+                <w:szCs w:val="22"/>
+              </w:rPr>
+              <w:t>VEH</w:t>
+            </w:r>
+          </w:p>
+        </w:tc>
+        <w:tc>
+          <w:tcPr>
+            <w:tcW w:w="7335" w:type="dxa"/>
+            <w:tcBorders>
+              <w:top w:val="nil"/>
+              <w:left w:val="nil"/>
+              <w:bottom w:val="single" w:sz="8" w:space="0" w:color="F8B978"/>
+              <w:right w:val="single" w:sz="8" w:space="0" w:color="F8B978"/>
+            </w:tcBorders>
+            <w:shd w:val="clear" w:color="000000" w:fill="FCE7D2"/>
+            <w:vAlign w:val="center"/>
+            <w:hideMark/>
+          </w:tcPr>
+          <w:p>
+            <w:pPr>
+              <w:spacing w:after="0" w:line="240" w:lineRule="auto"/>
+              <w:rPr>
+                <w:rFonts w:ascii="Calibri" w:eastAsia="Times New Roman" w:hAnsi="Calibri" w:cs="Calibri"/>
+                <w:sz w:val="22"/>
+                <w:szCs w:val="22"/>
+              </w:rPr>
+            </w:pPr>
+            <w:r>
+              <w:rPr>
+                <w:rFonts w:ascii="Calibri" w:eastAsia="Times New Roman" w:hAnsi="Calibri" w:cs="Calibri"/>
+                <w:sz w:val="22"/>
+                <w:szCs w:val="22"/>
+              </w:rPr>
+              <w:t xml:space="preserve">Number of vehicles available </w:t>
+            </w:r>
+          </w:p>
+        </w:tc>
+      </w:tr>
+    </w:tbl>
+    <w:p/>
+    <w:p>
+      <w:pPr>
+        <w:rPr>
+          <w:b/>
+          <w:sz w:val="24"/>
+          <w:szCs w:val="24"/>
+        </w:rPr>
+      </w:pPr>
+      <w:r>
+        <w:rPr>
+          <w:b/>
+          <w:sz w:val="24"/>
+          <w:szCs w:val="24"/>
+        </w:rPr>
+        <w:t>Persons</w:t>
+      </w:r>
+      <w:r>
+        <w:rPr>
+          <w:b/>
+          <w:sz w:val="24"/>
+          <w:szCs w:val="24"/>
+        </w:rPr>
+        <w:t xml:space="preserve"> (include GQ population)</w:t>
+      </w:r>
+    </w:p>
+    <w:tbl>
+      <w:tblPr>
+        <w:tblW w:w="9105" w:type="dxa"/>
+        <w:tblInd w:w="-15" w:type="dxa"/>
+        <w:tblLook w:val="04A0" w:firstRow="1" w:lastRow="0" w:firstColumn="1" w:lastColumn="0" w:noHBand="0" w:noVBand="1"/>
+      </w:tblPr>
+      <w:tblGrid>
+        <w:gridCol w:w="2220"/>
+        <w:gridCol w:w="6885"/>
+      </w:tblGrid>
+      <w:tr>
+        <w:trPr>
+          <w:trHeight w:val="333"/>
+        </w:trPr>
+        <w:tc>
+          <w:tcPr>
+            <w:tcW w:w="2220" w:type="dxa"/>
+            <w:tcBorders>
+              <w:top w:val="nil"/>
+              <w:left w:val="nil"/>
+              <w:bottom w:val="single" w:sz="8" w:space="0" w:color="F8B978"/>
+              <w:right w:val="single" w:sz="8" w:space="0" w:color="F8B978"/>
+            </w:tcBorders>
+            <w:shd w:val="clear" w:color="000000" w:fill="FCE7D2"/>
+            <w:vAlign w:val="center"/>
+            <w:hideMark/>
+          </w:tcPr>
+          <w:p>
+            <w:pPr>
+              <w:spacing w:after="0" w:line="240" w:lineRule="auto"/>
+              <w:rPr>
+                <w:rFonts w:ascii="Calibri" w:eastAsia="Times New Roman" w:hAnsi="Calibri" w:cs="Calibri"/>
+                <w:b/>
+                <w:bCs/>
+                <w:color w:val="24292E"/>
+                <w:sz w:val="22"/>
+                <w:szCs w:val="22"/>
+              </w:rPr>
+            </w:pPr>
+            <w:r>
+              <w:rPr>
+                <w:rFonts w:ascii="Calibri" w:eastAsia="Times New Roman" w:hAnsi="Calibri" w:cs="Calibri"/>
+                <w:b/>
+                <w:bCs/>
+                <w:color w:val="24292E"/>
+                <w:sz w:val="22"/>
+                <w:szCs w:val="22"/>
+              </w:rPr>
+              <w:t>HHID</w:t>
+            </w:r>
+          </w:p>
+        </w:tc>
+        <w:tc>
+          <w:tcPr>
+            <w:tcW w:w="6885" w:type="dxa"/>
+            <w:tcBorders>
+              <w:top w:val="nil"/>
+              <w:left w:val="nil"/>
+              <w:bottom w:val="single" w:sz="8" w:space="0" w:color="F8B978"/>
+              <w:right w:val="single" w:sz="8" w:space="0" w:color="F8B978"/>
+            </w:tcBorders>
+            <w:shd w:val="clear" w:color="000000" w:fill="FCE7D2"/>
+            <w:vAlign w:val="center"/>
+            <w:hideMark/>
+          </w:tcPr>
+          <w:p>
+            <w:pPr>
+              <w:spacing w:after="0" w:line="240" w:lineRule="auto"/>
+              <w:rPr>
+                <w:rFonts w:ascii="Calibri" w:eastAsia="Times New Roman" w:hAnsi="Calibri" w:cs="Calibri"/>
+                <w:color w:val="24292E"/>
+                <w:sz w:val="22"/>
+                <w:szCs w:val="22"/>
+              </w:rPr>
+            </w:pPr>
+            <w:r>
+              <w:rPr>
+                <w:rFonts w:ascii="Calibri" w:eastAsia="Times New Roman" w:hAnsi="Calibri" w:cs="Calibri"/>
+                <w:color w:val="24292E"/>
+                <w:sz w:val="22"/>
+                <w:szCs w:val="22"/>
+              </w:rPr>
+              <w:t>Unique household ID number</w:t>
+            </w:r>
+          </w:p>
+        </w:tc>
+      </w:tr>
+      <w:tr>
+        <w:trPr>
+          <w:trHeight w:val="448"/>
+        </w:trPr>
+        <w:tc>
+          <w:tcPr>
+            <w:tcW w:w="2220" w:type="dxa"/>
+            <w:tcBorders>
+              <w:top w:val="nil"/>
+              <w:left w:val="nil"/>
+              <w:bottom w:val="single" w:sz="8" w:space="0" w:color="F8B978"/>
+              <w:right w:val="single" w:sz="8" w:space="0" w:color="F8B978"/>
+            </w:tcBorders>
+            <w:shd w:val="clear" w:color="auto" w:fill="auto"/>
+            <w:vAlign w:val="center"/>
+            <w:hideMark/>
+          </w:tcPr>
+          <w:p>
+            <w:pPr>
+              <w:spacing w:after="0" w:line="240" w:lineRule="auto"/>
+              <w:rPr>
+                <w:rFonts w:ascii="Calibri" w:eastAsia="Times New Roman" w:hAnsi="Calibri" w:cs="Calibri"/>
+                <w:b/>
+                <w:bCs/>
+                <w:color w:val="24292E"/>
+                <w:sz w:val="22"/>
+                <w:szCs w:val="22"/>
+              </w:rPr>
+            </w:pPr>
+            <w:r>
+              <w:rPr>
+                <w:rFonts w:ascii="Calibri" w:eastAsia="Times New Roman" w:hAnsi="Calibri" w:cs="Calibri"/>
+                <w:b/>
+                <w:bCs/>
+                <w:color w:val="24292E"/>
+                <w:sz w:val="22"/>
+                <w:szCs w:val="22"/>
+              </w:rPr>
+              <w:t>PERID</w:t>
+            </w:r>
+          </w:p>
+        </w:tc>
+        <w:tc>
+          <w:tcPr>
+            <w:tcW w:w="6885" w:type="dxa"/>
+            <w:tcBorders>
+              <w:top w:val="nil"/>
+              <w:left w:val="nil"/>
+              <w:bottom w:val="single" w:sz="8" w:space="0" w:color="F8B978"/>
+              <w:right w:val="single" w:sz="8" w:space="0" w:color="F8B978"/>
+            </w:tcBorders>
+            <w:shd w:val="clear" w:color="auto" w:fill="auto"/>
+            <w:vAlign w:val="center"/>
+            <w:hideMark/>
+          </w:tcPr>
+          <w:p>
+            <w:pPr>
+              <w:spacing w:after="0" w:line="240" w:lineRule="auto"/>
+              <w:rPr>
+                <w:rFonts w:ascii="Calibri" w:eastAsia="Times New Roman" w:hAnsi="Calibri" w:cs="Calibri"/>
+                <w:color w:val="24292E"/>
+                <w:sz w:val="22"/>
+                <w:szCs w:val="22"/>
+              </w:rPr>
+            </w:pPr>
+            <w:r>
+              <w:rPr>
+                <w:rFonts w:ascii="Calibri" w:eastAsia="Times New Roman" w:hAnsi="Calibri" w:cs="Calibri"/>
+                <w:color w:val="24292E"/>
+                <w:sz w:val="22"/>
+                <w:szCs w:val="22"/>
+              </w:rPr>
+              <w:t>Unique person ID number</w:t>
+            </w:r>
+          </w:p>
+        </w:tc>
+      </w:tr>
+      <w:tr>
+        <w:trPr>
+          <w:trHeight w:val="315"/>
+        </w:trPr>
+        <w:tc>
+          <w:tcPr>
+            <w:tcW w:w="2220" w:type="dxa"/>
+            <w:tcBorders>
+              <w:top w:val="nil"/>
+              <w:left w:val="nil"/>
+              <w:bottom w:val="single" w:sz="8" w:space="0" w:color="F8B978"/>
+              <w:right w:val="single" w:sz="8" w:space="0" w:color="F8B978"/>
+            </w:tcBorders>
+            <w:shd w:val="clear" w:color="000000" w:fill="FCE7D2"/>
+            <w:vAlign w:val="center"/>
+            <w:hideMark/>
+          </w:tcPr>
+          <w:p>
+            <w:pPr>
+              <w:spacing w:after="0" w:line="240" w:lineRule="auto"/>
+              <w:rPr>
+                <w:rFonts w:ascii="Calibri" w:eastAsia="Times New Roman" w:hAnsi="Calibri" w:cs="Calibri"/>
+                <w:b/>
+                <w:bCs/>
+                <w:color w:val="24292E"/>
+                <w:sz w:val="22"/>
+                <w:szCs w:val="22"/>
+              </w:rPr>
+            </w:pPr>
+            <w:r>
+              <w:rPr>
+                <w:rFonts w:ascii="Calibri" w:eastAsia="Times New Roman" w:hAnsi="Calibri" w:cs="Calibri"/>
+                <w:b/>
+                <w:bCs/>
+                <w:color w:val="24292E"/>
+                <w:sz w:val="22"/>
+                <w:szCs w:val="22"/>
+              </w:rPr>
+              <w:t>AGEP</w:t>
+            </w:r>
+          </w:p>
+        </w:tc>
+        <w:tc>
+          <w:tcPr>
+            <w:tcW w:w="6885" w:type="dxa"/>
+            <w:tcBorders>
+              <w:top w:val="nil"/>
+              <w:left w:val="nil"/>
+              <w:bottom w:val="single" w:sz="8" w:space="0" w:color="F8B978"/>
+              <w:right w:val="single" w:sz="8" w:space="0" w:color="F8B978"/>
+            </w:tcBorders>
+            <w:shd w:val="clear" w:color="000000" w:fill="FCE7D2"/>
+            <w:vAlign w:val="center"/>
+            <w:hideMark/>
+          </w:tcPr>
+          <w:p>
+            <w:pPr>
+              <w:spacing w:after="0" w:line="240" w:lineRule="auto"/>
+              <w:rPr>
+                <w:rFonts w:ascii="Calibri" w:eastAsia="Times New Roman" w:hAnsi="Calibri" w:cs="Calibri"/>
+                <w:color w:val="24292E"/>
+                <w:sz w:val="22"/>
+                <w:szCs w:val="22"/>
+              </w:rPr>
+            </w:pPr>
+            <w:r>
+              <w:rPr>
+                <w:rFonts w:ascii="Calibri" w:eastAsia="Times New Roman" w:hAnsi="Calibri" w:cs="Calibri"/>
+                <w:color w:val="24292E"/>
+                <w:sz w:val="22"/>
+                <w:szCs w:val="22"/>
+              </w:rPr>
+              <w:t>Person's age in years</w:t>
+            </w:r>
+          </w:p>
+        </w:tc>
+      </w:tr>
+      <w:tr>
+        <w:trPr>
+          <w:trHeight w:val="315"/>
+        </w:trPr>
+        <w:tc>
+          <w:tcPr>
+            <w:tcW w:w="2220" w:type="dxa"/>
+            <w:tcBorders>
+              <w:top w:val="nil"/>
+              <w:left w:val="nil"/>
+              <w:bottom w:val="single" w:sz="8" w:space="0" w:color="F8B978"/>
+              <w:right w:val="single" w:sz="8" w:space="0" w:color="F8B978"/>
+            </w:tcBorders>
+            <w:shd w:val="clear" w:color="auto" w:fill="auto"/>
+            <w:vAlign w:val="center"/>
+            <w:hideMark/>
+          </w:tcPr>
+          <w:p>
+            <w:pPr>
+              <w:spacing w:after="0" w:line="240" w:lineRule="auto"/>
+              <w:rPr>
+                <w:rFonts w:ascii="Calibri" w:eastAsia="Times New Roman" w:hAnsi="Calibri" w:cs="Calibri"/>
+                <w:b/>
+                <w:bCs/>
+                <w:color w:val="24292E"/>
+                <w:sz w:val="22"/>
+                <w:szCs w:val="22"/>
+              </w:rPr>
+            </w:pPr>
+            <w:r>
+              <w:rPr>
+                <w:rFonts w:ascii="Calibri" w:eastAsia="Times New Roman" w:hAnsi="Calibri" w:cs="Calibri"/>
+                <w:b/>
+                <w:bCs/>
+                <w:color w:val="24292E"/>
+                <w:sz w:val="22"/>
+                <w:szCs w:val="22"/>
+              </w:rPr>
+              <w:t>SEX</w:t>
+            </w:r>
+          </w:p>
+        </w:tc>
+        <w:tc>
+          <w:tcPr>
+            <w:tcW w:w="6885" w:type="dxa"/>
+            <w:tcBorders>
+              <w:top w:val="nil"/>
+              <w:left w:val="nil"/>
+              <w:bottom w:val="single" w:sz="8" w:space="0" w:color="F8B978"/>
+              <w:right w:val="single" w:sz="8" w:space="0" w:color="F8B978"/>
+            </w:tcBorders>
+            <w:shd w:val="clear" w:color="auto" w:fill="auto"/>
+            <w:vAlign w:val="center"/>
+            <w:hideMark/>
+          </w:tcPr>
+          <w:p>
+            <w:pPr>
+              <w:spacing w:after="0" w:line="240" w:lineRule="auto"/>
+              <w:rPr>
+                <w:rFonts w:ascii="Calibri" w:eastAsia="Times New Roman" w:hAnsi="Calibri" w:cs="Calibri"/>
+                <w:color w:val="24292E"/>
+                <w:sz w:val="22"/>
+                <w:szCs w:val="22"/>
+              </w:rPr>
+            </w:pPr>
+            <w:r>
+              <w:rPr>
+                <w:rFonts w:ascii="Calibri" w:eastAsia="Times New Roman" w:hAnsi="Calibri" w:cs="Calibri"/>
+                <w:color w:val="24292E"/>
+                <w:sz w:val="22"/>
+                <w:szCs w:val="22"/>
+              </w:rPr>
+              <w:t>Gender</w:t>
+            </w:r>
+          </w:p>
+        </w:tc>
+      </w:tr>
+      <w:tr>
+        <w:trPr>
+          <w:trHeight w:val="205"/>
+        </w:trPr>
+        <w:tc>
+          <w:tcPr>
+            <w:tcW w:w="2220" w:type="dxa"/>
+            <w:tcBorders>
+              <w:top w:val="nil"/>
+              <w:left w:val="nil"/>
+              <w:bottom w:val="single" w:sz="8" w:space="0" w:color="F8B978"/>
+              <w:right w:val="single" w:sz="8" w:space="0" w:color="F8B978"/>
+            </w:tcBorders>
+            <w:shd w:val="clear" w:color="000000" w:fill="FCE7D2"/>
+            <w:vAlign w:val="center"/>
+            <w:hideMark/>
+          </w:tcPr>
+          <w:p>
+            <w:pPr>
+              <w:spacing w:after="0" w:line="240" w:lineRule="auto"/>
+              <w:rPr>
+                <w:rFonts w:ascii="Calibri" w:eastAsia="Times New Roman" w:hAnsi="Calibri" w:cs="Calibri"/>
+                <w:b/>
+                <w:bCs/>
+                <w:sz w:val="22"/>
+                <w:szCs w:val="22"/>
+              </w:rPr>
+            </w:pPr>
+            <w:r>
+              <w:rPr>
+                <w:rFonts w:ascii="Calibri" w:eastAsia="Times New Roman" w:hAnsi="Calibri" w:cs="Calibri"/>
+                <w:b/>
+                <w:bCs/>
+                <w:sz w:val="22"/>
+                <w:szCs w:val="22"/>
+              </w:rPr>
+              <w:t>ESR</w:t>
+            </w:r>
+            <w:r>
+              <w:rPr>
+                <w:rFonts w:ascii="Calibri" w:eastAsia="Times New Roman" w:hAnsi="Calibri" w:cs="Calibri"/>
+                <w:b/>
+                <w:bCs/>
+                <w:sz w:val="22"/>
+                <w:szCs w:val="22"/>
+              </w:rPr>
+              <w:t xml:space="preserve"> *</w:t>
+            </w:r>
+          </w:p>
+        </w:tc>
+        <w:tc>
+          <w:tcPr>
+            <w:tcW w:w="6885" w:type="dxa"/>
+            <w:tcBorders>
+              <w:top w:val="nil"/>
+              <w:left w:val="nil"/>
+              <w:bottom w:val="single" w:sz="8" w:space="0" w:color="F8B978"/>
+              <w:right w:val="single" w:sz="8" w:space="0" w:color="F8B978"/>
+            </w:tcBorders>
+            <w:shd w:val="clear" w:color="000000" w:fill="FCE7D2"/>
+            <w:vAlign w:val="center"/>
+            <w:hideMark/>
+          </w:tcPr>
+          <w:p>
+            <w:pPr>
+              <w:spacing w:after="0" w:line="240" w:lineRule="auto"/>
+              <w:rPr>
+                <w:rFonts w:ascii="Calibri" w:eastAsia="Times New Roman" w:hAnsi="Calibri" w:cs="Calibri"/>
+                <w:color w:val="24292E"/>
+                <w:sz w:val="22"/>
+                <w:szCs w:val="22"/>
+              </w:rPr>
+            </w:pPr>
+            <w:r>
+              <w:rPr>
+                <w:rFonts w:ascii="Calibri" w:eastAsia="Times New Roman" w:hAnsi="Calibri" w:cs="Calibri"/>
+                <w:color w:val="24292E"/>
+                <w:sz w:val="22"/>
+                <w:szCs w:val="22"/>
+              </w:rPr>
+              <w:t>Employment status recode</w:t>
+            </w:r>
+          </w:p>
+        </w:tc>
+      </w:tr>
+      <w:tr>
+        <w:trPr>
+          <w:trHeight w:val="277"/>
+        </w:trPr>
+        <w:tc>
+          <w:tcPr>
+            <w:tcW w:w="2220" w:type="dxa"/>
+            <w:tcBorders>
+              <w:top w:val="nil"/>
+              <w:left w:val="nil"/>
+              <w:bottom w:val="single" w:sz="8" w:space="0" w:color="F8B978"/>
+              <w:right w:val="single" w:sz="8" w:space="0" w:color="F8B978"/>
+            </w:tcBorders>
+            <w:shd w:val="clear" w:color="000000" w:fill="FFFFFF"/>
+            <w:vAlign w:val="center"/>
+            <w:hideMark/>
+          </w:tcPr>
+          <w:p>
+            <w:pPr>
+              <w:spacing w:after="0" w:line="240" w:lineRule="auto"/>
+              <w:rPr>
+                <w:rFonts w:ascii="Calibri" w:eastAsia="Times New Roman" w:hAnsi="Calibri" w:cs="Calibri"/>
+                <w:b/>
+                <w:bCs/>
+                <w:sz w:val="22"/>
+                <w:szCs w:val="22"/>
+              </w:rPr>
+            </w:pPr>
+            <w:r>
+              <w:rPr>
+                <w:rFonts w:ascii="Calibri" w:eastAsia="Times New Roman" w:hAnsi="Calibri" w:cs="Calibri"/>
+                <w:b/>
+                <w:bCs/>
+                <w:sz w:val="22"/>
+                <w:szCs w:val="22"/>
+              </w:rPr>
+              <w:t>WKHP</w:t>
+            </w:r>
+            <w:r>
+              <w:rPr>
+                <w:rFonts w:ascii="Calibri" w:eastAsia="Times New Roman" w:hAnsi="Calibri" w:cs="Calibri"/>
+                <w:b/>
+                <w:bCs/>
+                <w:sz w:val="22"/>
+                <w:szCs w:val="22"/>
+              </w:rPr>
+              <w:t>*</w:t>
+            </w:r>
+          </w:p>
+        </w:tc>
+        <w:tc>
+          <w:tcPr>
+            <w:tcW w:w="6885" w:type="dxa"/>
+            <w:tcBorders>
+              <w:top w:val="nil"/>
+              <w:left w:val="nil"/>
+              <w:bottom w:val="single" w:sz="8" w:space="0" w:color="F8B978"/>
+              <w:right w:val="single" w:sz="8" w:space="0" w:color="F8B978"/>
+            </w:tcBorders>
+            <w:shd w:val="clear" w:color="000000" w:fill="FFFFFF"/>
+            <w:vAlign w:val="center"/>
+            <w:hideMark/>
+          </w:tcPr>
+          <w:p>
+            <w:pPr>
+              <w:spacing w:after="0" w:line="240" w:lineRule="auto"/>
+              <w:rPr>
+                <w:rFonts w:ascii="Calibri" w:eastAsia="Times New Roman" w:hAnsi="Calibri" w:cs="Calibri"/>
+                <w:color w:val="24292E"/>
+                <w:sz w:val="22"/>
+                <w:szCs w:val="22"/>
+              </w:rPr>
+            </w:pPr>
+            <w:r>
+              <w:rPr>
+                <w:rFonts w:ascii="Calibri" w:eastAsia="Times New Roman" w:hAnsi="Calibri" w:cs="Calibri"/>
+                <w:color w:val="24292E"/>
+                <w:sz w:val="22"/>
+                <w:szCs w:val="22"/>
+              </w:rPr>
+              <w:t>Usual hours worked per week past 12 months</w:t>
+            </w:r>
+          </w:p>
+        </w:tc>
+      </w:tr>
+      <w:tr>
+        <w:trPr>
+          <w:trHeight w:val="340"/>
+        </w:trPr>
+        <w:tc>
+          <w:tcPr>
+            <w:tcW w:w="2220" w:type="dxa"/>
+            <w:tcBorders>
+              <w:top w:val="nil"/>
+              <w:left w:val="nil"/>
+              <w:bottom w:val="single" w:sz="8" w:space="0" w:color="F8B978"/>
+              <w:right w:val="single" w:sz="8" w:space="0" w:color="F8B978"/>
+            </w:tcBorders>
+            <w:shd w:val="clear" w:color="000000" w:fill="FCE7D2"/>
+            <w:vAlign w:val="center"/>
+            <w:hideMark/>
+          </w:tcPr>
+          <w:p>
+            <w:pPr>
+              <w:spacing w:after="0" w:line="240" w:lineRule="auto"/>
+              <w:rPr>
+                <w:rFonts w:ascii="Calibri" w:eastAsia="Times New Roman" w:hAnsi="Calibri" w:cs="Calibri"/>
+                <w:b/>
+                <w:bCs/>
+                <w:sz w:val="22"/>
+                <w:szCs w:val="22"/>
+              </w:rPr>
+            </w:pPr>
+            <w:r>
+              <w:rPr>
+                <w:rFonts w:ascii="Calibri" w:eastAsia="Times New Roman" w:hAnsi="Calibri" w:cs="Calibri"/>
+                <w:b/>
+                <w:bCs/>
+                <w:sz w:val="22"/>
+                <w:szCs w:val="22"/>
+              </w:rPr>
+              <w:t>WKW</w:t>
+            </w:r>
+            <w:r>
+              <w:rPr>
+                <w:rFonts w:ascii="Calibri" w:eastAsia="Times New Roman" w:hAnsi="Calibri" w:cs="Calibri"/>
+                <w:b/>
+                <w:bCs/>
+                <w:sz w:val="22"/>
+                <w:szCs w:val="22"/>
+              </w:rPr>
+              <w:t>*</w:t>
+            </w:r>
+          </w:p>
+        </w:tc>
+        <w:tc>
+          <w:tcPr>
+            <w:tcW w:w="6885" w:type="dxa"/>
+            <w:tcBorders>
+              <w:top w:val="nil"/>
+              <w:left w:val="nil"/>
+              <w:bottom w:val="single" w:sz="8" w:space="0" w:color="F8B978"/>
+              <w:right w:val="single" w:sz="8" w:space="0" w:color="F8B978"/>
+            </w:tcBorders>
+            <w:shd w:val="clear" w:color="000000" w:fill="FCE7D2"/>
+            <w:vAlign w:val="center"/>
+            <w:hideMark/>
+          </w:tcPr>
+          <w:p>
+            <w:pPr>
+              <w:spacing w:after="0" w:line="240" w:lineRule="auto"/>
+              <w:rPr>
+                <w:rFonts w:ascii="Calibri" w:eastAsia="Times New Roman" w:hAnsi="Calibri" w:cs="Calibri"/>
+                <w:color w:val="24292E"/>
+                <w:sz w:val="22"/>
+                <w:szCs w:val="22"/>
+              </w:rPr>
+            </w:pPr>
+            <w:r>
+              <w:rPr>
+                <w:rFonts w:ascii="Calibri" w:eastAsia="Times New Roman" w:hAnsi="Calibri" w:cs="Calibri"/>
+                <w:color w:val="24292E"/>
+                <w:sz w:val="22"/>
+                <w:szCs w:val="22"/>
+              </w:rPr>
+              <w:t>Weeks worked during past 12 month</w:t>
+            </w:r>
+          </w:p>
+        </w:tc>
+      </w:tr>
+      <w:tr>
+        <w:trPr>
+          <w:trHeight w:val="250"/>
+        </w:trPr>
+        <w:tc>
+          <w:tcPr>
+            <w:tcW w:w="2220" w:type="dxa"/>
+            <w:tcBorders>
+              <w:top w:val="nil"/>
+              <w:left w:val="nil"/>
+              <w:bottom w:val="single" w:sz="8" w:space="0" w:color="F8B978"/>
+              <w:right w:val="single" w:sz="8" w:space="0" w:color="F8B978"/>
+            </w:tcBorders>
+            <w:shd w:val="clear" w:color="auto" w:fill="auto"/>
+            <w:vAlign w:val="center"/>
+            <w:hideMark/>
+          </w:tcPr>
+          <w:p>
+            <w:pPr>
+              <w:spacing w:after="0" w:line="240" w:lineRule="auto"/>
+              <w:rPr>
+                <w:rFonts w:ascii="Calibri" w:eastAsia="Times New Roman" w:hAnsi="Calibri" w:cs="Calibri"/>
+                <w:b/>
+                <w:bCs/>
+                <w:sz w:val="22"/>
+                <w:szCs w:val="22"/>
+              </w:rPr>
+            </w:pPr>
+            <w:r>
+              <w:rPr>
+                <w:rFonts w:ascii="Calibri" w:eastAsia="Times New Roman" w:hAnsi="Calibri" w:cs="Calibri"/>
+                <w:b/>
+                <w:bCs/>
+                <w:sz w:val="22"/>
+                <w:szCs w:val="22"/>
+              </w:rPr>
+              <w:t>SCHG</w:t>
+            </w:r>
+            <w:r>
+              <w:rPr>
+                <w:rFonts w:ascii="Calibri" w:eastAsia="Times New Roman" w:hAnsi="Calibri" w:cs="Calibri"/>
+                <w:b/>
+                <w:bCs/>
+                <w:sz w:val="22"/>
+                <w:szCs w:val="22"/>
+              </w:rPr>
+              <w:t>*</w:t>
+            </w:r>
+          </w:p>
+        </w:tc>
+        <w:tc>
+          <w:tcPr>
+            <w:tcW w:w="6885" w:type="dxa"/>
+            <w:tcBorders>
+              <w:top w:val="nil"/>
+              <w:left w:val="nil"/>
+              <w:bottom w:val="single" w:sz="8" w:space="0" w:color="F8B978"/>
+              <w:right w:val="single" w:sz="8" w:space="0" w:color="F8B978"/>
+            </w:tcBorders>
+            <w:shd w:val="clear" w:color="auto" w:fill="auto"/>
+            <w:vAlign w:val="center"/>
+            <w:hideMark/>
+          </w:tcPr>
+          <w:p>
+            <w:pPr>
+              <w:spacing w:after="0" w:line="240" w:lineRule="auto"/>
+              <w:rPr>
+                <w:rFonts w:ascii="Calibri" w:eastAsia="Times New Roman" w:hAnsi="Calibri" w:cs="Calibri"/>
+                <w:color w:val="24292E"/>
+                <w:sz w:val="22"/>
+                <w:szCs w:val="22"/>
+              </w:rPr>
+            </w:pPr>
+            <w:r>
+              <w:rPr>
+                <w:rFonts w:ascii="Calibri" w:eastAsia="Times New Roman" w:hAnsi="Calibri" w:cs="Calibri"/>
+                <w:color w:val="24292E"/>
+                <w:sz w:val="22"/>
+                <w:szCs w:val="22"/>
+              </w:rPr>
+              <w:t>Grade level attending</w:t>
+            </w:r>
+          </w:p>
+        </w:tc>
+      </w:tr>
+      <w:tr>
+        <w:trPr>
+          <w:trHeight w:val="340"/>
+        </w:trPr>
+        <w:tc>
+          <w:tcPr>
+            <w:tcW w:w="2220" w:type="dxa"/>
+            <w:tcBorders>
+              <w:top w:val="nil"/>
+              <w:left w:val="nil"/>
+              <w:bottom w:val="single" w:sz="8" w:space="0" w:color="F8B978"/>
+              <w:right w:val="single" w:sz="8" w:space="0" w:color="F8B978"/>
+            </w:tcBorders>
+            <w:shd w:val="clear" w:color="000000" w:fill="FCE7D2"/>
+            <w:vAlign w:val="center"/>
+            <w:hideMark/>
+          </w:tcPr>
+          <w:p>
+            <w:pPr>
+              <w:spacing w:after="0" w:line="240" w:lineRule="auto"/>
+              <w:rPr>
+                <w:rFonts w:ascii="Calibri" w:eastAsia="Times New Roman" w:hAnsi="Calibri" w:cs="Calibri"/>
+                <w:b/>
+                <w:bCs/>
+                <w:sz w:val="22"/>
+                <w:szCs w:val="22"/>
+              </w:rPr>
+            </w:pPr>
+            <w:r>
+              <w:rPr>
+                <w:rFonts w:ascii="Calibri" w:eastAsia="Times New Roman" w:hAnsi="Calibri" w:cs="Calibri"/>
+                <w:b/>
+                <w:bCs/>
+                <w:sz w:val="22"/>
+                <w:szCs w:val="22"/>
+              </w:rPr>
+              <w:t>MIL</w:t>
+            </w:r>
+            <w:r>
+              <w:rPr>
+                <w:rFonts w:ascii="Calibri" w:eastAsia="Times New Roman" w:hAnsi="Calibri" w:cs="Calibri"/>
+                <w:b/>
+                <w:bCs/>
+                <w:sz w:val="22"/>
+                <w:szCs w:val="22"/>
+              </w:rPr>
+              <w:t>*</w:t>
+            </w:r>
+          </w:p>
+        </w:tc>
+        <w:tc>
+          <w:tcPr>
+            <w:tcW w:w="6885" w:type="dxa"/>
+            <w:tcBorders>
+              <w:top w:val="nil"/>
+              <w:left w:val="nil"/>
+              <w:bottom w:val="single" w:sz="8" w:space="0" w:color="F8B978"/>
+              <w:right w:val="single" w:sz="8" w:space="0" w:color="F8B978"/>
+            </w:tcBorders>
+            <w:shd w:val="clear" w:color="000000" w:fill="FCE7D2"/>
+            <w:vAlign w:val="center"/>
+            <w:hideMark/>
+          </w:tcPr>
+          <w:p>
+            <w:pPr>
+              <w:spacing w:after="0" w:line="240" w:lineRule="auto"/>
+              <w:rPr>
+                <w:rFonts w:ascii="Calibri" w:eastAsia="Times New Roman" w:hAnsi="Calibri" w:cs="Calibri"/>
+                <w:color w:val="24292E"/>
+                <w:sz w:val="22"/>
+                <w:szCs w:val="22"/>
+              </w:rPr>
+            </w:pPr>
+            <w:r>
+              <w:rPr>
+                <w:rFonts w:ascii="Calibri" w:eastAsia="Times New Roman" w:hAnsi="Calibri" w:cs="Calibri"/>
+                <w:color w:val="24292E"/>
+                <w:sz w:val="22"/>
+                <w:szCs w:val="22"/>
+              </w:rPr>
+              <w:t>Military service</w:t>
+            </w:r>
+          </w:p>
+        </w:tc>
+      </w:tr>
+    </w:tbl>
+    <w:p/>
+    <w:p>
+      <w:r>
+        <w:t>*marked are new variables needed by ABM</w:t>
+      </w:r>
+    </w:p>
+    <w:p>
+      <w:r>
+        <w:lastRenderedPageBreak/>
+        <w:t xml:space="preserve">As shown in the tables, both household and person tables will need additional PUMS variables. It would be easy if all individual records has original serial numbers from PUMS. </w:t>
+      </w:r>
+      <w:r>
+        <w:t xml:space="preserve">Since </w:t>
+      </w:r>
+      <w:r>
+        <w:t>SEMCOG has been keeping the original synthesized d</w:t>
+      </w:r>
+      <w:r>
+        <w:t xml:space="preserve">ataset with PUMS SERIALNO, </w:t>
+      </w:r>
+      <w:r>
+        <w:t xml:space="preserve"> 99.5% of </w:t>
+      </w:r>
+      <w:r>
+        <w:t>model demographic records</w:t>
+      </w:r>
+      <w:r>
+        <w:t xml:space="preserve"> can find original PUMS samples</w:t>
+      </w:r>
+      <w:r>
+        <w:t xml:space="preserve"> reliablly</w:t>
+      </w:r>
+      <w:r>
+        <w:t>. However there are still around 0.5% households or persons need to assign new values for those variables. For GQ, there are less personal attributes available</w:t>
+      </w:r>
+      <w:r>
+        <w:t xml:space="preserve"> than residential population, meaning</w:t>
+      </w:r>
+      <w:r>
+        <w:t xml:space="preserve"> more attributes (+ SEX) has to be generated and the whole GQ household has to be built.</w:t>
+      </w:r>
+    </w:p>
+    <w:p/>
+    <w:p>
+      <w:pPr>
+        <w:rPr>
+          <w:rFonts w:ascii="Times New Roman" w:hAnsi="Times New Roman" w:cs="Times New Roman"/>
+          <w:b/>
+          <w:sz w:val="24"/>
+          <w:szCs w:val="24"/>
+        </w:rPr>
+      </w:pPr>
+      <w:r>
+        <w:rPr>
+          <w:rFonts w:ascii="Times New Roman" w:hAnsi="Times New Roman" w:cs="Times New Roman"/>
+          <w:b/>
+          <w:sz w:val="24"/>
+          <w:szCs w:val="24"/>
+        </w:rPr>
+        <w:t>Method to generate new variables for non-synthesized demographic data:</w:t>
+      </w:r>
+    </w:p>
+    <w:p>
+      <w:pPr>
+        <w:shd w:val="clear" w:color="auto" w:fill="FFFFFF"/>
+        <w:spacing w:after="0" w:line="270" w:lineRule="atLeast"/>
+        <w:rPr>
+          <w:sz w:val="22"/>
+          <w:szCs w:val="22"/>
+        </w:rPr>
+      </w:pPr>
+      <w:r>
+        <w:rPr>
+          <w:sz w:val="22"/>
+          <w:szCs w:val="22"/>
+        </w:rPr>
+        <w:t>To assign reasonable variables to non-synthesized households and persons, SEMCOG used a “matching and dropping” process described as follows:</w:t>
+      </w:r>
+    </w:p>
+    <w:p>
+      <w:pPr>
+        <w:shd w:val="clear" w:color="auto" w:fill="FFFFFF"/>
+        <w:spacing w:after="0" w:line="270" w:lineRule="atLeast"/>
+        <w:rPr>
+          <w:sz w:val="22"/>
+          <w:szCs w:val="22"/>
+        </w:rPr>
+      </w:pPr>
+    </w:p>
+    <w:p>
+      <w:pPr>
+        <w:pStyle w:val="ListParagraph"/>
+        <w:numPr>
+          <w:ilvl w:val="0"/>
+          <w:numId w:val="3"/>
+        </w:numPr>
+        <w:shd w:val="clear" w:color="auto" w:fill="FFFFFF"/>
+        <w:spacing w:after="0" w:line="270" w:lineRule="atLeast"/>
+        <w:rPr>
+          <w:sz w:val="22"/>
+          <w:szCs w:val="22"/>
+        </w:rPr>
+      </w:pPr>
+      <w:r>
+        <w:rPr>
+          <w:sz w:val="22"/>
+          <w:szCs w:val="22"/>
+        </w:rPr>
+        <w:t xml:space="preserve">Households:  </w:t>
+      </w:r>
+      <w:r>
+        <w:rPr>
+          <w:sz w:val="22"/>
+          <w:szCs w:val="22"/>
+        </w:rPr>
+        <w:t xml:space="preserve">  </w:t>
+      </w:r>
+      <w:r>
+        <w:rPr>
+          <w:sz w:val="22"/>
+          <w:szCs w:val="22"/>
+        </w:rPr>
+        <w:t xml:space="preserve">The process used a predetermined set of households attributes, including demographic and geographic information ( </w:t>
+      </w:r>
+      <w:r>
+        <w:rPr>
+          <w:sz w:val="22"/>
+          <w:szCs w:val="22"/>
+        </w:rPr>
+        <w:t>'income', 'race_id',</w:t>
+      </w:r>
+      <w:r>
+        <w:rPr>
+          <w:sz w:val="22"/>
+          <w:szCs w:val="22"/>
+        </w:rPr>
+        <w:t xml:space="preserve"> </w:t>
+      </w:r>
+      <w:r>
+        <w:rPr>
+          <w:sz w:val="22"/>
+          <w:szCs w:val="22"/>
+        </w:rPr>
+        <w:t> 'age_of_head','cars', 'county_id',</w:t>
+      </w:r>
+      <w:r>
+        <w:rPr>
+          <w:sz w:val="22"/>
+          <w:szCs w:val="22"/>
+        </w:rPr>
+        <w:t xml:space="preserve"> </w:t>
+      </w:r>
+      <w:r>
+        <w:rPr>
+          <w:sz w:val="22"/>
+          <w:szCs w:val="22"/>
+        </w:rPr>
+        <w:t>'PUMA5CE'</w:t>
+      </w:r>
+      <w:r>
+        <w:rPr>
+          <w:sz w:val="22"/>
+          <w:szCs w:val="22"/>
+        </w:rPr>
+        <w:t xml:space="preserve">) </w:t>
+      </w:r>
+      <w:r>
+        <w:rPr>
+          <w:sz w:val="22"/>
+          <w:szCs w:val="22"/>
+        </w:rPr>
+        <w:t xml:space="preserve">to match </w:t>
+      </w:r>
+      <w:r>
+        <w:rPr>
+          <w:sz w:val="22"/>
+          <w:szCs w:val="22"/>
+        </w:rPr>
+        <w:t>PUMS records</w:t>
+      </w:r>
+      <w:r>
+        <w:rPr>
+          <w:sz w:val="22"/>
+          <w:szCs w:val="22"/>
+        </w:rPr>
+        <w:t xml:space="preserve"> to</w:t>
+      </w:r>
+      <w:r>
+        <w:rPr>
+          <w:sz w:val="22"/>
+          <w:szCs w:val="22"/>
+        </w:rPr>
+        <w:t xml:space="preserve"> each</w:t>
+      </w:r>
+      <w:r>
+        <w:rPr>
+          <w:sz w:val="22"/>
+          <w:szCs w:val="22"/>
+        </w:rPr>
+        <w:t xml:space="preserve"> non-synthesized</w:t>
+      </w:r>
+      <w:r>
+        <w:rPr>
+          <w:sz w:val="22"/>
+          <w:szCs w:val="22"/>
+        </w:rPr>
+        <w:t xml:space="preserve"> household. </w:t>
+      </w:r>
+      <w:r>
+        <w:rPr>
+          <w:sz w:val="22"/>
+          <w:szCs w:val="22"/>
+        </w:rPr>
+        <w:t xml:space="preserve">A python program will query PUMS samples using above attributes from each target household. If </w:t>
+      </w:r>
+      <w:r>
+        <w:rPr>
+          <w:sz w:val="22"/>
+          <w:szCs w:val="22"/>
+        </w:rPr>
+        <w:t>more than one reco</w:t>
+      </w:r>
+      <w:r>
+        <w:rPr>
+          <w:sz w:val="22"/>
+          <w:szCs w:val="22"/>
+        </w:rPr>
+        <w:t xml:space="preserve">rds were found, only one household </w:t>
+      </w:r>
+      <w:r>
+        <w:rPr>
+          <w:sz w:val="22"/>
+          <w:szCs w:val="22"/>
+        </w:rPr>
+        <w:t>will be sampled and its SERIALNO will be attached to the household. If no available hous</w:t>
+      </w:r>
+      <w:r>
+        <w:rPr>
+          <w:sz w:val="22"/>
+          <w:szCs w:val="22"/>
+        </w:rPr>
+        <w:t>eholds, the process will drop the last attribute and redo the matching process. This procedure repeat</w:t>
+      </w:r>
+      <w:r>
+        <w:rPr>
+          <w:sz w:val="22"/>
+          <w:szCs w:val="22"/>
+        </w:rPr>
+        <w:t>s</w:t>
+      </w:r>
+      <w:r>
+        <w:rPr>
+          <w:sz w:val="22"/>
+          <w:szCs w:val="22"/>
+        </w:rPr>
+        <w:t xml:space="preserve"> until a valid </w:t>
+      </w:r>
+      <w:r>
+        <w:rPr>
+          <w:sz w:val="22"/>
+          <w:szCs w:val="22"/>
+        </w:rPr>
+        <w:t>PUMS sample is found</w:t>
+      </w:r>
+      <w:r>
+        <w:rPr>
+          <w:sz w:val="22"/>
+          <w:szCs w:val="22"/>
+        </w:rPr>
+        <w:t>.</w:t>
+      </w:r>
+      <w:r>
+        <w:rPr>
+          <w:sz w:val="22"/>
+          <w:szCs w:val="22"/>
+        </w:rPr>
+        <w:t xml:space="preserve"> When all household attached</w:t>
+      </w:r>
+      <w:r>
+        <w:rPr>
+          <w:sz w:val="22"/>
+          <w:szCs w:val="22"/>
+        </w:rPr>
+        <w:t xml:space="preserve"> valid SERIALNO, needed PUMS variables will be joined to households. </w:t>
+      </w:r>
+    </w:p>
+    <w:p>
+      <w:pPr>
+        <w:pStyle w:val="ListParagraph"/>
+        <w:numPr>
+          <w:ilvl w:val="0"/>
+          <w:numId w:val="3"/>
+        </w:numPr>
+        <w:shd w:val="clear" w:color="auto" w:fill="FFFFFF"/>
+        <w:spacing w:after="0" w:line="270" w:lineRule="atLeast"/>
+        <w:rPr>
+          <w:sz w:val="22"/>
+          <w:szCs w:val="22"/>
+        </w:rPr>
+      </w:pPr>
+      <w:r>
+        <w:rPr>
+          <w:sz w:val="22"/>
+          <w:szCs w:val="22"/>
+        </w:rPr>
+        <w:t xml:space="preserve">Persons:     Similar procedure </w:t>
+      </w:r>
+      <w:r>
+        <w:rPr>
+          <w:sz w:val="22"/>
+          <w:szCs w:val="22"/>
+        </w:rPr>
+        <w:t>was applied and p</w:t>
+      </w:r>
+      <w:r>
+        <w:rPr>
+          <w:sz w:val="22"/>
+          <w:szCs w:val="22"/>
+        </w:rPr>
+        <w:t xml:space="preserve">redetermined attributes </w:t>
+      </w:r>
+      <w:r>
+        <w:rPr>
+          <w:sz w:val="22"/>
+          <w:szCs w:val="22"/>
+        </w:rPr>
+        <w:t>were</w:t>
+      </w:r>
+      <w:r>
+        <w:rPr>
+          <w:sz w:val="22"/>
+          <w:szCs w:val="22"/>
+        </w:rPr>
+        <w:t xml:space="preserve">  </w:t>
+      </w:r>
+      <w:r>
+        <w:rPr>
+          <w:sz w:val="22"/>
+          <w:szCs w:val="22"/>
+        </w:rPr>
+        <w:t xml:space="preserve">('county_id',  'worker',  'sex',   'race_id',  'age') </w:t>
+      </w:r>
+      <w:r>
+        <w:rPr>
+          <w:sz w:val="22"/>
+          <w:szCs w:val="22"/>
+        </w:rPr>
+        <w:t>.</w:t>
+      </w:r>
+    </w:p>
+    <w:p>
+      <w:pPr>
+        <w:pStyle w:val="ListParagraph"/>
+        <w:numPr>
+          <w:ilvl w:val="0"/>
+          <w:numId w:val="3"/>
+        </w:numPr>
+        <w:shd w:val="clear" w:color="auto" w:fill="FFFFFF"/>
+        <w:spacing w:after="0" w:line="240" w:lineRule="atLeast"/>
+        <w:rPr>
+          <w:rFonts w:ascii="Consolas" w:eastAsia="Times New Roman" w:hAnsi="Consolas" w:cs="Times New Roman"/>
+          <w:sz w:val="22"/>
+          <w:szCs w:val="22"/>
+        </w:rPr>
+      </w:pPr>
+      <w:r>
+        <w:rPr>
+          <w:sz w:val="22"/>
+          <w:szCs w:val="22"/>
+        </w:rPr>
+        <w:t xml:space="preserve">Group quarter person:     Matching data set are model GQ persons and PUMS GQ samples. Matching </w:t>
+      </w:r>
+      <w:r>
+        <w:rPr>
+          <w:sz w:val="22"/>
+          <w:szCs w:val="22"/>
+        </w:rPr>
+        <w:t>attributes are</w:t>
+      </w:r>
+      <w:r>
+        <w:rPr>
+          <w:sz w:val="22"/>
+          <w:szCs w:val="22"/>
+        </w:rPr>
+        <w:t xml:space="preserve"> </w:t>
+      </w:r>
+      <w:r>
+        <w:rPr>
+          <w:sz w:val="22"/>
+          <w:szCs w:val="22"/>
+        </w:rPr>
+        <w:t>(</w:t>
+      </w:r>
+      <w:r>
+        <w:rPr>
+          <w:sz w:val="22"/>
+          <w:szCs w:val="22"/>
+        </w:rPr>
+        <w:t>'TYPE', 'race_id', 'age', 'PUMA'</w:t>
+      </w:r>
+      <w:r>
+        <w:rPr>
+          <w:sz w:val="22"/>
+          <w:szCs w:val="22"/>
+        </w:rPr>
+        <w:t>)</w:t>
+      </w:r>
+    </w:p>
+    <w:p>
+      <w:pPr>
+        <w:pStyle w:val="ListParagraph"/>
+        <w:numPr>
+          <w:ilvl w:val="0"/>
+          <w:numId w:val="3"/>
+        </w:numPr>
+        <w:shd w:val="clear" w:color="auto" w:fill="FFFFFF"/>
+        <w:spacing w:after="0" w:line="270" w:lineRule="atLeast"/>
+        <w:rPr>
+          <w:sz w:val="22"/>
+          <w:szCs w:val="22"/>
+        </w:rPr>
+      </w:pPr>
+      <w:r>
+        <w:rPr>
+          <w:sz w:val="22"/>
+          <w:szCs w:val="22"/>
+        </w:rPr>
+        <w:t xml:space="preserve">Group quarter </w:t>
+      </w:r>
+      <w:r>
+        <w:rPr>
+          <w:sz w:val="22"/>
+          <w:szCs w:val="22"/>
+        </w:rPr>
+        <w:t>households</w:t>
+      </w:r>
+      <w:r>
+        <w:rPr>
+          <w:sz w:val="22"/>
+          <w:szCs w:val="22"/>
+        </w:rPr>
+        <w:t xml:space="preserve">: </w:t>
+      </w:r>
+      <w:r>
+        <w:rPr>
+          <w:sz w:val="22"/>
+          <w:szCs w:val="22"/>
+        </w:rPr>
+        <w:t xml:space="preserve"> Since matched GQ persons already contain valid SERIALNO, GQ households use either existing attributes such as age, race etc or attach new information from PUMS. </w:t>
+      </w:r>
+      <w:r>
+        <w:rPr>
+          <w:sz w:val="22"/>
+          <w:szCs w:val="22"/>
+        </w:rPr>
+        <w:t xml:space="preserve">    </w:t>
+      </w:r>
+    </w:p>
+    <w:p>
+      <w:pPr>
+        <w:pStyle w:val="ListParagraph"/>
+        <w:numPr>
+          <w:ilvl w:val="0"/>
+          <w:numId w:val="3"/>
+        </w:numPr>
+        <w:shd w:val="clear" w:color="auto" w:fill="FFFFFF"/>
+        <w:spacing w:after="0" w:line="270" w:lineRule="atLeast"/>
+        <w:rPr>
+          <w:sz w:val="22"/>
+          <w:szCs w:val="22"/>
+        </w:rPr>
+      </w:pPr>
+      <w:r>
+        <w:rPr>
+          <w:sz w:val="22"/>
+          <w:szCs w:val="22"/>
+        </w:rPr>
+        <w:t>Households and GQ households, persons and GQ persons are combined to make the final demographic data.</w:t>
+      </w:r>
+    </w:p>
+    <w:p>
+      <w:pPr>
+        <w:shd w:val="clear" w:color="auto" w:fill="FFFFFF"/>
+        <w:spacing w:after="0" w:line="270" w:lineRule="atLeast"/>
+        <w:rPr>
+          <w:sz w:val="22"/>
+          <w:szCs w:val="22"/>
+        </w:rPr>
+      </w:pPr>
+    </w:p>
+    <w:p>
+      <w:pPr>
+        <w:shd w:val="clear" w:color="auto" w:fill="FFFFFF"/>
+        <w:spacing w:after="0" w:line="270" w:lineRule="atLeast"/>
+        <w:rPr>
+          <w:sz w:val="22"/>
+          <w:szCs w:val="22"/>
+        </w:rPr>
+      </w:pPr>
+      <w:r>
+        <w:rPr>
+          <w:sz w:val="22"/>
+          <w:szCs w:val="22"/>
+        </w:rPr>
+        <w:t>The full conversion python script can be located at</w:t>
+      </w:r>
+    </w:p>
+    <w:p>
+      <w:pPr>
+        <w:shd w:val="clear" w:color="auto" w:fill="FFFFFF"/>
+        <w:spacing w:after="0" w:line="270" w:lineRule="atLeast"/>
+      </w:pPr>
+      <w:hyperlink r:id="rId7" w:history="1">
         <w:r>
           <w:rPr>
             <w:rStyle w:val="Hyperlink"/>
           </w:rPr>
-          <w:t>https://github.com/SEMCOG/SEMCOG_popsim/ABM</w:t>
+          <w:t>https://github.com/SEMCOG/SEMCOG_popsim/tree/master/urbansim_to_abm</w:t>
         </w:r>
       </w:hyperlink>
-      <w:r>
-        <w:t>_inputs/</w:t>
-      </w:r>
-    </w:p>
-    <w:p>
-      <w:pPr>
-        <w:shd w:val="clear" w:color="auto" w:fill="FFFFFF"/>
-        <w:spacing w:after="0" w:line="270" w:lineRule="atLeast"/>
-        <w:rPr>
-          <w:sz w:val="22"/>
-          <w:szCs w:val="22"/>
-        </w:rPr>
-      </w:pPr>
-    </w:p>
-    <w:p>
-      <w:pPr>
-        <w:shd w:val="clear" w:color="auto" w:fill="FFFFFF"/>
-        <w:spacing w:after="0" w:line="270" w:lineRule="atLeast"/>
-        <w:rPr>
-          <w:sz w:val="22"/>
-          <w:szCs w:val="22"/>
-        </w:rPr>
-      </w:pPr>
-      <w:r>
-        <w:rPr>
-          <w:sz w:val="22"/>
-          <w:szCs w:val="22"/>
-        </w:rPr>
-        <w:t>ABM tests need several variables "HHT", "</w:t>
-      </w:r>
-      <w:proofErr w:type="spellStart"/>
-      <w:r>
-        <w:rPr>
-          <w:sz w:val="22"/>
-          <w:szCs w:val="22"/>
-        </w:rPr>
-        <w:t>pemploy</w:t>
-      </w:r>
-      <w:proofErr w:type="spellEnd"/>
-      <w:r>
-        <w:rPr>
-          <w:sz w:val="22"/>
-          <w:szCs w:val="22"/>
-        </w:rPr>
-        <w:t>", "</w:t>
-      </w:r>
-      <w:proofErr w:type="spellStart"/>
-      <w:r>
-        <w:rPr>
-          <w:sz w:val="22"/>
-          <w:szCs w:val="22"/>
-        </w:rPr>
-        <w:t>pstudent</w:t>
-      </w:r>
-      <w:proofErr w:type="spellEnd"/>
-      <w:r>
-        <w:rPr>
-          <w:sz w:val="22"/>
-          <w:szCs w:val="22"/>
-        </w:rPr>
-        <w:t>", "</w:t>
-      </w:r>
-      <w:proofErr w:type="spellStart"/>
-      <w:r>
-        <w:rPr>
-          <w:sz w:val="22"/>
-          <w:szCs w:val="22"/>
-        </w:rPr>
-        <w:t>ptype</w:t>
-      </w:r>
-      <w:proofErr w:type="spellEnd"/>
-      <w:r>
-        <w:rPr>
-          <w:sz w:val="22"/>
-          <w:szCs w:val="22"/>
-        </w:rPr>
-        <w:t>" that are not part of demographic inputs for SEMCOG Regional Forecast Model. Therefore current 2015 SEMCOG model (</w:t>
-      </w:r>
-      <w:proofErr w:type="spellStart"/>
-      <w:r>
-        <w:rPr>
-          <w:sz w:val="22"/>
-          <w:szCs w:val="22"/>
-        </w:rPr>
-        <w:t>UrbanSim</w:t>
-      </w:r>
-      <w:proofErr w:type="spellEnd"/>
-      <w:r>
-        <w:rPr>
-          <w:sz w:val="22"/>
-          <w:szCs w:val="22"/>
-        </w:rPr>
-        <w:t xml:space="preserve">) base year (2015) demographic data needs to be further processed to </w:t>
-      </w:r>
-      <w:proofErr w:type="spellStart"/>
-      <w:r>
-        <w:rPr>
-          <w:sz w:val="22"/>
-          <w:szCs w:val="22"/>
-        </w:rPr>
-        <w:t>aquire</w:t>
-      </w:r>
-      <w:proofErr w:type="spellEnd"/>
-      <w:r>
-        <w:rPr>
-          <w:sz w:val="22"/>
-          <w:szCs w:val="22"/>
-        </w:rPr>
-        <w:t xml:space="preserve"> those </w:t>
-      </w:r>
-      <w:proofErr w:type="spellStart"/>
-      <w:r>
-        <w:rPr>
-          <w:sz w:val="22"/>
-          <w:szCs w:val="22"/>
-        </w:rPr>
-        <w:t>addtional</w:t>
-      </w:r>
-      <w:proofErr w:type="spellEnd"/>
-      <w:r>
-        <w:rPr>
-          <w:sz w:val="22"/>
-          <w:szCs w:val="22"/>
-        </w:rPr>
-        <w:t xml:space="preserve"> information. Some of the variables, such as "HHT" use original PUMS values while others are derived from multiple PUMS attributes. </w:t>
-      </w:r>
+    </w:p>
+    <w:p>
+      <w:pPr>
+        <w:shd w:val="clear" w:color="auto" w:fill="FFFFFF"/>
+        <w:spacing w:after="0" w:line="270" w:lineRule="atLeast"/>
+      </w:pPr>
+    </w:p>
+    <w:p>
+      <w:pPr>
+        <w:shd w:val="clear" w:color="auto" w:fill="FFFFFF"/>
+        <w:spacing w:after="0" w:line="270" w:lineRule="atLeast"/>
+      </w:pPr>
+    </w:p>
+    <w:p>
+      <w:pPr>
+        <w:shd w:val="clear" w:color="auto" w:fill="FFFFFF"/>
+        <w:spacing w:after="0" w:line="270" w:lineRule="atLeast"/>
+      </w:pPr>
+    </w:p>
+    <w:p>
+      <w:pPr>
+        <w:rPr>
+          <w:rFonts w:ascii="Times New Roman" w:hAnsi="Times New Roman" w:cs="Times New Roman"/>
+          <w:b/>
+          <w:sz w:val="24"/>
+          <w:szCs w:val="24"/>
+        </w:rPr>
+      </w:pPr>
+      <w:r>
+        <w:rPr>
+          <w:rFonts w:ascii="Times New Roman" w:hAnsi="Times New Roman" w:cs="Times New Roman"/>
+          <w:b/>
+          <w:sz w:val="24"/>
+          <w:szCs w:val="24"/>
+        </w:rPr>
+        <w:t>Post-process for ABM (Optional)</w:t>
+      </w:r>
+    </w:p>
+    <w:p>
+      <w:pPr>
+        <w:shd w:val="clear" w:color="auto" w:fill="FFFFFF"/>
+        <w:spacing w:after="0" w:line="270" w:lineRule="atLeast"/>
+        <w:rPr>
+          <w:sz w:val="22"/>
+          <w:szCs w:val="22"/>
+        </w:rPr>
+      </w:pPr>
+      <w:r>
+        <w:rPr>
+          <w:sz w:val="22"/>
+          <w:szCs w:val="22"/>
+        </w:rPr>
+        <w:t>Final section of the program converts PUMS variable to direct input variables in ABM.  Here are some special notes helpful in the process</w:t>
+      </w:r>
+      <w:bookmarkStart w:id="0" w:name="_GoBack"/>
+      <w:bookmarkEnd w:id="0"/>
     </w:p>
     <w:p>
       <w:pPr>
@@ -244,38 +2694,24 @@
           <w:szCs w:val="22"/>
         </w:rPr>
         <w:tab/>
-      </w:r>
-      <w:proofErr w:type="spellStart"/>
-      <w:r>
-        <w:rPr>
-          <w:sz w:val="22"/>
-          <w:szCs w:val="22"/>
-        </w:rPr>
-        <w:t>Hworkers</w:t>
-      </w:r>
-      <w:proofErr w:type="spellEnd"/>
-      <w:r>
-        <w:rPr>
-          <w:sz w:val="22"/>
-          <w:szCs w:val="22"/>
-        </w:rPr>
-        <w:t>: Yes, this is number of workers in the household based on each member’s Employment Status Recode (ESR). ESR is defined in PUMS as follows:</w:t>
-      </w:r>
-    </w:p>
-    <w:p>
-      <w:pPr>
-        <w:shd w:val="clear" w:color="auto" w:fill="FFFFFF"/>
-        <w:spacing w:after="0" w:line="270" w:lineRule="atLeast"/>
-        <w:rPr>
-          <w:sz w:val="22"/>
-          <w:szCs w:val="22"/>
-        </w:rPr>
-      </w:pPr>
-      <w:r>
-        <w:rPr>
-          <w:sz w:val="22"/>
-          <w:szCs w:val="22"/>
-        </w:rPr>
+        <w:t>Hworkers: Yes, this is number of workers in the household based on each member’s Employment Status Recode (ESR). ESR is defined in PUMS as follows:</w:t>
+      </w:r>
+    </w:p>
+    <w:p>
+      <w:pPr>
+        <w:shd w:val="clear" w:color="auto" w:fill="FFFFFF"/>
+        <w:spacing w:after="0" w:line="270" w:lineRule="atLeast"/>
+        <w:rPr>
+          <w:sz w:val="22"/>
+          <w:szCs w:val="22"/>
+        </w:rPr>
+      </w:pPr>
+      <w:r>
+        <w:rPr>
+          <w:sz w:val="22"/>
+          <w:szCs w:val="22"/>
+        </w:rPr>
+        <w:lastRenderedPageBreak/>
         <w:t>Members with ESR as 1, 2, 4 and 5 are counted as workers</w:t>
       </w:r>
     </w:p>
@@ -328,23 +2764,7 @@
           <w:sz w:val="22"/>
           <w:szCs w:val="22"/>
         </w:rPr>
-        <w:t>Person Type (</w:t>
-      </w:r>
-      <w:proofErr w:type="spellStart"/>
-      <w:r>
-        <w:rPr>
-          <w:sz w:val="22"/>
-          <w:szCs w:val="22"/>
-        </w:rPr>
-        <w:t>ptype</w:t>
-      </w:r>
-      <w:proofErr w:type="spellEnd"/>
-      <w:r>
-        <w:rPr>
-          <w:sz w:val="22"/>
-          <w:szCs w:val="22"/>
-        </w:rPr>
-        <w:t>):</w:t>
+        <w:t>Person Type (ptype):</w:t>
       </w:r>
     </w:p>
     <w:p>
@@ -369,23 +2789,7 @@
           <w:szCs w:val="22"/>
         </w:rPr>
         <w:tab/>
-        <w:t xml:space="preserve">The </w:t>
-      </w:r>
-      <w:proofErr w:type="spellStart"/>
-      <w:r>
-        <w:rPr>
-          <w:sz w:val="22"/>
-          <w:szCs w:val="22"/>
-        </w:rPr>
-        <w:t>ptype</w:t>
-      </w:r>
-      <w:proofErr w:type="spellEnd"/>
-      <w:r>
-        <w:rPr>
-          <w:sz w:val="22"/>
-          <w:szCs w:val="22"/>
-        </w:rPr>
-        <w:t xml:space="preserve"> code is defined using the following PUMS person-level variables:</w:t>
+        <w:t>The ptype code is defined using the following PUMS person-level variables:</w:t>
       </w:r>
     </w:p>
     <w:p>
@@ -545,39 +2949,7 @@
           <w:szCs w:val="22"/>
         </w:rPr>
         <w:tab/>
-        <w:t>The person type is derived from person’s age, employment status (</w:t>
-      </w:r>
-      <w:proofErr w:type="spellStart"/>
-      <w:r>
-        <w:rPr>
-          <w:sz w:val="22"/>
-          <w:szCs w:val="22"/>
-        </w:rPr>
-        <w:t>pemploy</w:t>
-      </w:r>
-      <w:proofErr w:type="spellEnd"/>
-      <w:r>
-        <w:rPr>
-          <w:sz w:val="22"/>
-          <w:szCs w:val="22"/>
-        </w:rPr>
-        <w:t>) and student status (</w:t>
-      </w:r>
-      <w:proofErr w:type="spellStart"/>
-      <w:r>
-        <w:rPr>
-          <w:sz w:val="22"/>
-          <w:szCs w:val="22"/>
-        </w:rPr>
-        <w:t>pstudent</w:t>
-      </w:r>
-      <w:proofErr w:type="spellEnd"/>
-      <w:r>
-        <w:rPr>
-          <w:sz w:val="22"/>
-          <w:szCs w:val="22"/>
-        </w:rPr>
-        <w:t>).</w:t>
+        <w:t>The person type is derived from person’s age, employment status (pemploy) and student status (pstudent).</w:t>
       </w:r>
     </w:p>
     <w:p>
@@ -681,23 +3053,7 @@
           <w:sz w:val="22"/>
           <w:szCs w:val="22"/>
         </w:rPr>
-        <w:t xml:space="preserve">We have documented the person type coding process for ODOT. Please follow this link for </w:t>
-      </w:r>
-      <w:proofErr w:type="gramStart"/>
-      <w:r>
-        <w:rPr>
-          <w:sz w:val="22"/>
-          <w:szCs w:val="22"/>
-        </w:rPr>
-        <w:t>a  detailed</w:t>
-      </w:r>
-      <w:proofErr w:type="gramEnd"/>
-      <w:r>
-        <w:rPr>
-          <w:sz w:val="22"/>
-          <w:szCs w:val="22"/>
-        </w:rPr>
-        <w:t xml:space="preserve"> description of person type coding logic: https://github.com/RSGInc/SOABM/wiki/Person-Type-Coding-in-SOABM</w:t>
+        <w:t>We have documented the person type coding process for ODOT. Please follow this link for a  detailed description of person type coding logic: https://github.com/RSGInc/SOABM/wiki/Person-Type-Coding-in-SOABM</w:t>
       </w:r>
     </w:p>
     <w:p>
@@ -792,59 +3148,34 @@
           <w:sz w:val="22"/>
           <w:szCs w:val="22"/>
         </w:rPr>
-        <w:t>REMI worker: ESR category 1</w:t>
-      </w:r>
-      <w:proofErr w:type="gramStart"/>
-      <w:r>
-        <w:rPr>
-          <w:sz w:val="22"/>
-          <w:szCs w:val="22"/>
-        </w:rPr>
-        <w:t>,2,3,4,5</w:t>
-      </w:r>
-      <w:proofErr w:type="gramEnd"/>
-    </w:p>
-    <w:p>
-      <w:pPr>
-        <w:shd w:val="clear" w:color="auto" w:fill="FFFFFF"/>
-        <w:spacing w:after="0" w:line="270" w:lineRule="atLeast"/>
-        <w:rPr>
-          <w:sz w:val="22"/>
-          <w:szCs w:val="22"/>
-        </w:rPr>
-      </w:pPr>
-    </w:p>
-    <w:p>
-      <w:pPr>
-        <w:shd w:val="clear" w:color="auto" w:fill="FFFFFF"/>
-        <w:spacing w:after="0" w:line="270" w:lineRule="atLeast"/>
-        <w:rPr>
-          <w:sz w:val="22"/>
-          <w:szCs w:val="22"/>
-        </w:rPr>
-      </w:pPr>
-      <w:r>
-        <w:rPr>
-          <w:sz w:val="22"/>
-          <w:szCs w:val="22"/>
-        </w:rPr>
-        <w:t xml:space="preserve">SCHG: PUMS </w:t>
-      </w:r>
-      <w:proofErr w:type="spellStart"/>
-      <w:r>
-        <w:rPr>
-          <w:sz w:val="22"/>
-          <w:szCs w:val="22"/>
-        </w:rPr>
-        <w:t>defintion</w:t>
-      </w:r>
-      <w:proofErr w:type="spellEnd"/>
-      <w:r>
-        <w:rPr>
-          <w:sz w:val="22"/>
-          <w:szCs w:val="22"/>
-        </w:rPr>
-        <w:t xml:space="preserve"> changes over year. RSG version is different from 2015, See below</w:t>
+        <w:t>REMI worker: ESR category 1,2,3,4,5</w:t>
+      </w:r>
+    </w:p>
+    <w:p>
+      <w:pPr>
+        <w:shd w:val="clear" w:color="auto" w:fill="FFFFFF"/>
+        <w:spacing w:after="0" w:line="270" w:lineRule="atLeast"/>
+        <w:rPr>
+          <w:sz w:val="22"/>
+          <w:szCs w:val="22"/>
+        </w:rPr>
+      </w:pPr>
+    </w:p>
+    <w:p>
+      <w:pPr>
+        <w:shd w:val="clear" w:color="auto" w:fill="FFFFFF"/>
+        <w:spacing w:after="0" w:line="270" w:lineRule="atLeast"/>
+        <w:rPr>
+          <w:sz w:val="22"/>
+          <w:szCs w:val="22"/>
+        </w:rPr>
+      </w:pPr>
+      <w:r>
+        <w:rPr>
+          <w:sz w:val="22"/>
+          <w:szCs w:val="22"/>
+        </w:rPr>
+        <w:t>SCHG: PUMS defintion changes over year. RSG version is different from 2015, See below</w:t>
       </w:r>
     </w:p>
     <w:p>
@@ -895,304 +3226,272 @@
           <w:sz w:val="22"/>
           <w:szCs w:val="22"/>
         </w:rPr>
+        <w:t xml:space="preserve">    b .N/A (not attending school)</w:t>
+      </w:r>
+    </w:p>
+    <w:p>
+      <w:pPr>
+        <w:shd w:val="clear" w:color="auto" w:fill="FFFFFF"/>
+        <w:spacing w:after="0" w:line="270" w:lineRule="atLeast"/>
+        <w:rPr>
+          <w:sz w:val="22"/>
+          <w:szCs w:val="22"/>
+        </w:rPr>
+      </w:pPr>
+      <w:r>
+        <w:rPr>
+          <w:sz w:val="22"/>
+          <w:szCs w:val="22"/>
+        </w:rPr>
+        <w:t xml:space="preserve">    1 .Nursery school/preschool</w:t>
+      </w:r>
+    </w:p>
+    <w:p>
+      <w:pPr>
+        <w:shd w:val="clear" w:color="auto" w:fill="FFFFFF"/>
+        <w:spacing w:after="0" w:line="270" w:lineRule="atLeast"/>
+        <w:rPr>
+          <w:sz w:val="22"/>
+          <w:szCs w:val="22"/>
+        </w:rPr>
+      </w:pPr>
+      <w:r>
+        <w:rPr>
+          <w:sz w:val="22"/>
+          <w:szCs w:val="22"/>
+        </w:rPr>
+        <w:t xml:space="preserve">    2 .Kindergarten</w:t>
+      </w:r>
+    </w:p>
+    <w:p>
+      <w:pPr>
+        <w:shd w:val="clear" w:color="auto" w:fill="FFFFFF"/>
+        <w:spacing w:after="0" w:line="270" w:lineRule="atLeast"/>
+        <w:rPr>
+          <w:sz w:val="22"/>
+          <w:szCs w:val="22"/>
+        </w:rPr>
+      </w:pPr>
+      <w:r>
+        <w:rPr>
+          <w:sz w:val="22"/>
+          <w:szCs w:val="22"/>
+        </w:rPr>
+        <w:t xml:space="preserve">    3 .Grade 1 to grade 4</w:t>
+      </w:r>
+    </w:p>
+    <w:p>
+      <w:pPr>
+        <w:shd w:val="clear" w:color="auto" w:fill="FFFFFF"/>
+        <w:spacing w:after="0" w:line="270" w:lineRule="atLeast"/>
+        <w:rPr>
+          <w:sz w:val="22"/>
+          <w:szCs w:val="22"/>
+        </w:rPr>
+      </w:pPr>
+      <w:r>
+        <w:rPr>
+          <w:sz w:val="22"/>
+          <w:szCs w:val="22"/>
+        </w:rPr>
+        <w:t xml:space="preserve">    4 .Grade 5 to grade 8</w:t>
+      </w:r>
+    </w:p>
+    <w:p>
+      <w:pPr>
+        <w:shd w:val="clear" w:color="auto" w:fill="FFFFFF"/>
+        <w:spacing w:after="0" w:line="270" w:lineRule="atLeast"/>
+        <w:rPr>
+          <w:sz w:val="22"/>
+          <w:szCs w:val="22"/>
+        </w:rPr>
+      </w:pPr>
+      <w:r>
+        <w:rPr>
+          <w:sz w:val="22"/>
+          <w:szCs w:val="22"/>
+        </w:rPr>
+        <w:t xml:space="preserve">    5 .Grade 9 to grade 12</w:t>
+      </w:r>
+    </w:p>
+    <w:p>
+      <w:pPr>
+        <w:shd w:val="clear" w:color="auto" w:fill="FFFFFF"/>
+        <w:spacing w:after="0" w:line="270" w:lineRule="atLeast"/>
+        <w:rPr>
+          <w:sz w:val="22"/>
+          <w:szCs w:val="22"/>
+        </w:rPr>
+      </w:pPr>
+      <w:r>
+        <w:rPr>
+          <w:sz w:val="22"/>
+          <w:szCs w:val="22"/>
+        </w:rPr>
+        <w:t xml:space="preserve">    6 .College undergraduate</w:t>
+      </w:r>
+    </w:p>
+    <w:p>
+      <w:pPr>
+        <w:shd w:val="clear" w:color="auto" w:fill="FFFFFF"/>
+        <w:spacing w:after="0" w:line="270" w:lineRule="atLeast"/>
+        <w:rPr>
+          <w:sz w:val="22"/>
+          <w:szCs w:val="22"/>
+        </w:rPr>
+      </w:pPr>
+      <w:r>
+        <w:rPr>
+          <w:sz w:val="22"/>
+          <w:szCs w:val="22"/>
+        </w:rPr>
+        <w:t xml:space="preserve">    7 .Graduate or professional school</w:t>
+      </w:r>
+    </w:p>
+    <w:p>
+      <w:pPr>
+        <w:shd w:val="clear" w:color="auto" w:fill="FFFFFF"/>
+        <w:spacing w:after="0" w:line="270" w:lineRule="atLeast"/>
+        <w:rPr>
+          <w:sz w:val="22"/>
+          <w:szCs w:val="22"/>
+        </w:rPr>
+      </w:pPr>
+    </w:p>
+    <w:p>
+      <w:pPr>
+        <w:shd w:val="clear" w:color="auto" w:fill="FFFFFF"/>
+        <w:spacing w:after="0" w:line="270" w:lineRule="atLeast"/>
+        <w:rPr>
+          <w:sz w:val="22"/>
+          <w:szCs w:val="22"/>
+        </w:rPr>
+      </w:pPr>
+      <w:r>
+        <w:rPr>
+          <w:sz w:val="22"/>
+          <w:szCs w:val="22"/>
+        </w:rPr>
+        <w:t>SCHG (2015 PUMS variable codes, SEMCOG model base year data)</w:t>
+      </w:r>
+    </w:p>
+    <w:p>
+      <w:pPr>
+        <w:shd w:val="clear" w:color="auto" w:fill="FFFFFF"/>
+        <w:spacing w:after="0" w:line="270" w:lineRule="atLeast"/>
+        <w:rPr>
+          <w:sz w:val="22"/>
+          <w:szCs w:val="22"/>
+        </w:rPr>
+      </w:pPr>
+      <w:r>
+        <w:rPr>
+          <w:sz w:val="22"/>
+          <w:szCs w:val="22"/>
+        </w:rPr>
+        <w:t>Grade level attending</w:t>
+      </w:r>
+    </w:p>
+    <w:p>
+      <w:pPr>
+        <w:shd w:val="clear" w:color="auto" w:fill="FFFFFF"/>
+        <w:spacing w:after="0" w:line="270" w:lineRule="atLeast"/>
+        <w:rPr>
+          <w:sz w:val="22"/>
+          <w:szCs w:val="22"/>
+        </w:rPr>
+      </w:pPr>
+      <w:r>
+        <w:rPr>
+          <w:sz w:val="22"/>
+          <w:szCs w:val="22"/>
+        </w:rPr>
+        <w:t xml:space="preserve">    bb .N/A (not attending school)</w:t>
+      </w:r>
+    </w:p>
+    <w:p>
+      <w:pPr>
+        <w:shd w:val="clear" w:color="auto" w:fill="FFFFFF"/>
+        <w:spacing w:after="0" w:line="270" w:lineRule="atLeast"/>
+        <w:rPr>
+          <w:sz w:val="22"/>
+          <w:szCs w:val="22"/>
+        </w:rPr>
+      </w:pPr>
+      <w:r>
+        <w:rPr>
+          <w:sz w:val="22"/>
+          <w:szCs w:val="22"/>
+        </w:rPr>
+        <w:t xml:space="preserve">    01 .Nursery school/preschool</w:t>
+      </w:r>
+    </w:p>
+    <w:p>
+      <w:pPr>
+        <w:shd w:val="clear" w:color="auto" w:fill="FFFFFF"/>
+        <w:spacing w:after="0" w:line="270" w:lineRule="atLeast"/>
+        <w:rPr>
+          <w:sz w:val="22"/>
+          <w:szCs w:val="22"/>
+        </w:rPr>
+      </w:pPr>
+      <w:r>
+        <w:rPr>
+          <w:sz w:val="22"/>
+          <w:szCs w:val="22"/>
+        </w:rPr>
+        <w:t xml:space="preserve">    02 .Kindergarten</w:t>
+      </w:r>
+    </w:p>
+    <w:p>
+      <w:pPr>
+        <w:shd w:val="clear" w:color="auto" w:fill="FFFFFF"/>
+        <w:spacing w:after="0" w:line="270" w:lineRule="atLeast"/>
+        <w:rPr>
+          <w:sz w:val="22"/>
+          <w:szCs w:val="22"/>
+        </w:rPr>
+      </w:pPr>
+      <w:r>
+        <w:rPr>
+          <w:sz w:val="22"/>
+          <w:szCs w:val="22"/>
+        </w:rPr>
+        <w:t xml:space="preserve">    03 .Grade 1</w:t>
+      </w:r>
+    </w:p>
+    <w:p>
+      <w:pPr>
+        <w:shd w:val="clear" w:color="auto" w:fill="FFFFFF"/>
+        <w:spacing w:after="0" w:line="270" w:lineRule="atLeast"/>
+        <w:rPr>
+          <w:sz w:val="22"/>
+          <w:szCs w:val="22"/>
+        </w:rPr>
+      </w:pPr>
+      <w:r>
+        <w:rPr>
+          <w:sz w:val="22"/>
+          <w:szCs w:val="22"/>
+        </w:rPr>
+        <w:t xml:space="preserve">    04 .Grade 2</w:t>
+      </w:r>
+    </w:p>
+    <w:p>
+      <w:pPr>
+        <w:shd w:val="clear" w:color="auto" w:fill="FFFFFF"/>
+        <w:spacing w:after="0" w:line="270" w:lineRule="atLeast"/>
+        <w:rPr>
+          <w:sz w:val="22"/>
+          <w:szCs w:val="22"/>
+        </w:rPr>
+      </w:pPr>
+      <w:r>
+        <w:rPr>
+          <w:sz w:val="22"/>
+          <w:szCs w:val="22"/>
+        </w:rPr>
         <w:lastRenderedPageBreak/>
-        <w:t xml:space="preserve">    </w:t>
-      </w:r>
-      <w:proofErr w:type="gramStart"/>
-      <w:r>
-        <w:rPr>
-          <w:sz w:val="22"/>
-          <w:szCs w:val="22"/>
-        </w:rPr>
-        <w:t>b</w:t>
-      </w:r>
-      <w:proofErr w:type="gramEnd"/>
-      <w:r>
-        <w:rPr>
-          <w:sz w:val="22"/>
-          <w:szCs w:val="22"/>
-        </w:rPr>
-        <w:t xml:space="preserve"> .N/A (not attending school)</w:t>
-      </w:r>
-    </w:p>
-    <w:p>
-      <w:pPr>
-        <w:shd w:val="clear" w:color="auto" w:fill="FFFFFF"/>
-        <w:spacing w:after="0" w:line="270" w:lineRule="atLeast"/>
-        <w:rPr>
-          <w:sz w:val="22"/>
-          <w:szCs w:val="22"/>
-        </w:rPr>
-      </w:pPr>
-      <w:r>
-        <w:rPr>
-          <w:sz w:val="22"/>
-          <w:szCs w:val="22"/>
-        </w:rPr>
-        <w:t xml:space="preserve">    1 .Nursery school/preschool</w:t>
-      </w:r>
-    </w:p>
-    <w:p>
-      <w:pPr>
-        <w:shd w:val="clear" w:color="auto" w:fill="FFFFFF"/>
-        <w:spacing w:after="0" w:line="270" w:lineRule="atLeast"/>
-        <w:rPr>
-          <w:sz w:val="22"/>
-          <w:szCs w:val="22"/>
-        </w:rPr>
-      </w:pPr>
-      <w:r>
-        <w:rPr>
-          <w:sz w:val="22"/>
-          <w:szCs w:val="22"/>
-        </w:rPr>
-        <w:t xml:space="preserve">    2 .Kindergarten</w:t>
-      </w:r>
-    </w:p>
-    <w:p>
-      <w:pPr>
-        <w:shd w:val="clear" w:color="auto" w:fill="FFFFFF"/>
-        <w:spacing w:after="0" w:line="270" w:lineRule="atLeast"/>
-        <w:rPr>
-          <w:sz w:val="22"/>
-          <w:szCs w:val="22"/>
-        </w:rPr>
-      </w:pPr>
-      <w:r>
-        <w:rPr>
-          <w:sz w:val="22"/>
-          <w:szCs w:val="22"/>
-        </w:rPr>
-        <w:t xml:space="preserve">    3 .Grade 1 to grade 4</w:t>
-      </w:r>
-    </w:p>
-    <w:p>
-      <w:pPr>
-        <w:shd w:val="clear" w:color="auto" w:fill="FFFFFF"/>
-        <w:spacing w:after="0" w:line="270" w:lineRule="atLeast"/>
-        <w:rPr>
-          <w:sz w:val="22"/>
-          <w:szCs w:val="22"/>
-        </w:rPr>
-      </w:pPr>
-      <w:r>
-        <w:rPr>
-          <w:sz w:val="22"/>
-          <w:szCs w:val="22"/>
-        </w:rPr>
-        <w:t xml:space="preserve">    4 .Grade 5 to grade 8</w:t>
-      </w:r>
-    </w:p>
-    <w:p>
-      <w:pPr>
-        <w:shd w:val="clear" w:color="auto" w:fill="FFFFFF"/>
-        <w:spacing w:after="0" w:line="270" w:lineRule="atLeast"/>
-        <w:rPr>
-          <w:sz w:val="22"/>
-          <w:szCs w:val="22"/>
-        </w:rPr>
-      </w:pPr>
-      <w:r>
-        <w:rPr>
-          <w:sz w:val="22"/>
-          <w:szCs w:val="22"/>
-        </w:rPr>
-        <w:t xml:space="preserve">    5 .Grade 9 to grade 12</w:t>
-      </w:r>
-    </w:p>
-    <w:p>
-      <w:pPr>
-        <w:shd w:val="clear" w:color="auto" w:fill="FFFFFF"/>
-        <w:spacing w:after="0" w:line="270" w:lineRule="atLeast"/>
-        <w:rPr>
-          <w:sz w:val="22"/>
-          <w:szCs w:val="22"/>
-        </w:rPr>
-      </w:pPr>
-      <w:r>
-        <w:rPr>
-          <w:sz w:val="22"/>
-          <w:szCs w:val="22"/>
-        </w:rPr>
-        <w:t xml:space="preserve">    6 .College undergraduate</w:t>
-      </w:r>
-    </w:p>
-    <w:p>
-      <w:pPr>
-        <w:shd w:val="clear" w:color="auto" w:fill="FFFFFF"/>
-        <w:spacing w:after="0" w:line="270" w:lineRule="atLeast"/>
-        <w:rPr>
-          <w:sz w:val="22"/>
-          <w:szCs w:val="22"/>
-        </w:rPr>
-      </w:pPr>
-      <w:r>
-        <w:rPr>
-          <w:sz w:val="22"/>
-          <w:szCs w:val="22"/>
-        </w:rPr>
-        <w:t xml:space="preserve">    7 .Graduate or professional school</w:t>
-      </w:r>
-    </w:p>
-    <w:p>
-      <w:pPr>
-        <w:shd w:val="clear" w:color="auto" w:fill="FFFFFF"/>
-        <w:spacing w:after="0" w:line="270" w:lineRule="atLeast"/>
-        <w:rPr>
-          <w:sz w:val="22"/>
-          <w:szCs w:val="22"/>
-        </w:rPr>
-      </w:pPr>
-    </w:p>
-    <w:p>
-      <w:pPr>
-        <w:shd w:val="clear" w:color="auto" w:fill="FFFFFF"/>
-        <w:spacing w:after="0" w:line="270" w:lineRule="atLeast"/>
-        <w:rPr>
-          <w:sz w:val="22"/>
-          <w:szCs w:val="22"/>
-        </w:rPr>
-      </w:pPr>
-      <w:r>
-        <w:rPr>
-          <w:sz w:val="22"/>
-          <w:szCs w:val="22"/>
-        </w:rPr>
-        <w:t>SCHG (2015 PUMS variable codes, SEMCOG model base year data)</w:t>
-      </w:r>
-    </w:p>
-    <w:p>
-      <w:pPr>
-        <w:shd w:val="clear" w:color="auto" w:fill="FFFFFF"/>
-        <w:spacing w:after="0" w:line="270" w:lineRule="atLeast"/>
-        <w:rPr>
-          <w:sz w:val="22"/>
-          <w:szCs w:val="22"/>
-        </w:rPr>
-      </w:pPr>
-      <w:r>
-        <w:rPr>
-          <w:sz w:val="22"/>
-          <w:szCs w:val="22"/>
-        </w:rPr>
-        <w:t>Grade level attending</w:t>
-      </w:r>
-    </w:p>
-    <w:p>
-      <w:pPr>
-        <w:shd w:val="clear" w:color="auto" w:fill="FFFFFF"/>
-        <w:spacing w:after="0" w:line="270" w:lineRule="atLeast"/>
-        <w:rPr>
-          <w:sz w:val="22"/>
-          <w:szCs w:val="22"/>
-        </w:rPr>
-      </w:pPr>
-      <w:r>
-        <w:rPr>
-          <w:sz w:val="22"/>
-          <w:szCs w:val="22"/>
-        </w:rPr>
-        <w:t xml:space="preserve">    </w:t>
-      </w:r>
-      <w:proofErr w:type="gramStart"/>
-      <w:r>
-        <w:rPr>
-          <w:sz w:val="22"/>
-          <w:szCs w:val="22"/>
-        </w:rPr>
-        <w:t>bb</w:t>
-      </w:r>
-      <w:proofErr w:type="gramEnd"/>
-      <w:r>
-        <w:rPr>
-          <w:sz w:val="22"/>
-          <w:szCs w:val="22"/>
-        </w:rPr>
-        <w:t xml:space="preserve"> .N/A (not attending school)</w:t>
-      </w:r>
-    </w:p>
-    <w:p>
-      <w:pPr>
-        <w:shd w:val="clear" w:color="auto" w:fill="FFFFFF"/>
-        <w:spacing w:after="0" w:line="270" w:lineRule="atLeast"/>
-        <w:rPr>
-          <w:sz w:val="22"/>
-          <w:szCs w:val="22"/>
-        </w:rPr>
-      </w:pPr>
-      <w:r>
-        <w:rPr>
-          <w:sz w:val="22"/>
-          <w:szCs w:val="22"/>
-        </w:rPr>
-        <w:t xml:space="preserve">    01 .Nursery school/preschool</w:t>
-      </w:r>
-    </w:p>
-    <w:p>
-      <w:pPr>
-        <w:shd w:val="clear" w:color="auto" w:fill="FFFFFF"/>
-        <w:spacing w:after="0" w:line="270" w:lineRule="atLeast"/>
-        <w:rPr>
-          <w:sz w:val="22"/>
-          <w:szCs w:val="22"/>
-        </w:rPr>
-      </w:pPr>
-      <w:r>
-        <w:rPr>
-          <w:sz w:val="22"/>
-          <w:szCs w:val="22"/>
-        </w:rPr>
-        <w:t xml:space="preserve">    02 .Kindergarten</w:t>
-      </w:r>
-    </w:p>
-    <w:p>
-      <w:pPr>
-        <w:shd w:val="clear" w:color="auto" w:fill="FFFFFF"/>
-        <w:spacing w:after="0" w:line="270" w:lineRule="atLeast"/>
-        <w:rPr>
-          <w:sz w:val="22"/>
-          <w:szCs w:val="22"/>
-        </w:rPr>
-      </w:pPr>
-      <w:r>
-        <w:rPr>
-          <w:sz w:val="22"/>
-          <w:szCs w:val="22"/>
-        </w:rPr>
-        <w:t xml:space="preserve">    03 .Grade 1</w:t>
-      </w:r>
-    </w:p>
-    <w:p>
-      <w:pPr>
-        <w:shd w:val="clear" w:color="auto" w:fill="FFFFFF"/>
-        <w:spacing w:after="0" w:line="270" w:lineRule="atLeast"/>
-        <w:rPr>
-          <w:sz w:val="22"/>
-          <w:szCs w:val="22"/>
-        </w:rPr>
-      </w:pPr>
-      <w:r>
-        <w:rPr>
-          <w:sz w:val="22"/>
-          <w:szCs w:val="22"/>
-        </w:rPr>
-        <w:t xml:space="preserve">    04 .Grade 2</w:t>
-      </w:r>
-    </w:p>
-    <w:p>
-      <w:pPr>
-        <w:shd w:val="clear" w:color="auto" w:fill="FFFFFF"/>
-        <w:spacing w:after="0" w:line="270" w:lineRule="atLeast"/>
-        <w:rPr>
-          <w:sz w:val="22"/>
-          <w:szCs w:val="22"/>
-        </w:rPr>
-      </w:pPr>
-      <w:r>
-        <w:rPr>
-          <w:sz w:val="22"/>
-          <w:szCs w:val="22"/>
-        </w:rPr>
         <w:t xml:space="preserve">    05 .Grade 3</w:t>
       </w:r>
     </w:p>
@@ -1402,125 +3701,6 @@
           <w:szCs w:val="22"/>
         </w:rPr>
       </w:pPr>
-    </w:p>
-    <w:p>
-      <w:pPr>
-        <w:shd w:val="clear" w:color="auto" w:fill="FFFFFF"/>
-        <w:spacing w:after="0" w:line="270" w:lineRule="atLeast"/>
-        <w:rPr>
-          <w:sz w:val="22"/>
-          <w:szCs w:val="22"/>
-        </w:rPr>
-      </w:pPr>
-      <w:r>
-        <w:rPr>
-          <w:sz w:val="22"/>
-          <w:szCs w:val="22"/>
-        </w:rPr>
-        <w:t>P</w:t>
-      </w:r>
-      <w:r>
-        <w:rPr>
-          <w:sz w:val="22"/>
-          <w:szCs w:val="22"/>
-        </w:rPr>
-        <w:t>rocedure:</w:t>
-      </w:r>
-    </w:p>
-    <w:p>
-      <w:pPr>
-        <w:shd w:val="clear" w:color="auto" w:fill="FFFFFF"/>
-        <w:spacing w:after="0" w:line="270" w:lineRule="atLeast"/>
-        <w:rPr>
-          <w:sz w:val="22"/>
-          <w:szCs w:val="22"/>
-        </w:rPr>
-      </w:pPr>
-      <w:bookmarkStart w:id="0" w:name="_GoBack"/>
-      <w:bookmarkEnd w:id="0"/>
-    </w:p>
-    <w:p>
-      <w:pPr>
-        <w:shd w:val="clear" w:color="auto" w:fill="FFFFFF"/>
-        <w:spacing w:after="0" w:line="270" w:lineRule="atLeast"/>
-      </w:pPr>
-      <w:r>
-        <w:rPr>
-          <w:sz w:val="22"/>
-          <w:szCs w:val="22"/>
-        </w:rPr>
-        <w:t>SEMCOG final 2015 RDF model inputs ("all_semcog_data_02-02-18.h5") doesn't contain the original 2015 PUMS sample id ("</w:t>
-      </w:r>
-      <w:r>
-        <w:rPr>
-          <w:sz w:val="22"/>
-          <w:szCs w:val="22"/>
-        </w:rPr>
-        <w:t>SERIALNO</w:t>
-      </w:r>
-      <w:r>
-        <w:rPr>
-          <w:sz w:val="22"/>
-          <w:szCs w:val="22"/>
-        </w:rPr>
-        <w:t xml:space="preserve">"). Therefore, SEMCOG has to use the household id and person id from synthesized households and persons ("starter6_20171019-1526.h5) to link back to original PUMS samples. In that way, additional PUMS attributes desired by ABM can be acquired. However, due to the modeling need in regional forecast, the model input data was modified with additional households and persons (around 5% of the </w:t>
-      </w:r>
-      <w:r>
-        <w:rPr>
-          <w:sz w:val="22"/>
-          <w:szCs w:val="22"/>
-        </w:rPr>
-        <w:t>synthesized</w:t>
-      </w:r>
-      <w:r>
-        <w:rPr>
-          <w:sz w:val="22"/>
-          <w:szCs w:val="22"/>
-        </w:rPr>
-        <w:t xml:space="preserve"> population). Re-linking those different households and persons </w:t>
-      </w:r>
-      <w:r>
-        <w:rPr>
-          <w:sz w:val="22"/>
-          <w:szCs w:val="22"/>
-        </w:rPr>
-        <w:t>is not straightforward as those data doesn’t hold matching IDs from synthesized population</w:t>
-      </w:r>
-      <w:r>
-        <w:rPr>
-          <w:sz w:val="22"/>
-          <w:szCs w:val="22"/>
-        </w:rPr>
-        <w:t>. This script uses match</w:t>
-      </w:r>
-      <w:r>
-        <w:rPr>
-          <w:sz w:val="22"/>
-          <w:szCs w:val="22"/>
-        </w:rPr>
-        <w:t xml:space="preserve">ing </w:t>
-      </w:r>
-      <w:r>
-        <w:rPr>
-          <w:sz w:val="22"/>
-          <w:szCs w:val="22"/>
-        </w:rPr>
-        <w:t xml:space="preserve">household or person attributes plus geographic locations, such as PUMA or county, to identify or sample original </w:t>
-      </w:r>
-      <w:r>
-        <w:rPr>
-          <w:sz w:val="22"/>
-          <w:szCs w:val="22"/>
-        </w:rPr>
-        <w:t xml:space="preserve">PUMS </w:t>
-      </w:r>
-      <w:r>
-        <w:rPr>
-          <w:sz w:val="22"/>
-          <w:szCs w:val="22"/>
-        </w:rPr>
-        <w:t>records. Then extract needs variables and convert them to ABM inputs.</w:t>
-      </w:r>
     </w:p>
     <w:sectPr>
       <w:pgSz w:w="12240" w:h="15840"/>
@@ -1530,6 +3710,335 @@
     </w:sectPr>
   </w:body>
 </w:document>
+</file>
+
+<file path=word/numbering.xml><?xml version="1.0" encoding="utf-8"?>
+<w:numbering xmlns:wpc="http://schemas.microsoft.com/office/word/2010/wordprocessingCanvas" xmlns:cx="http://schemas.microsoft.com/office/drawing/2014/chartex" xmlns:cx1="http://schemas.microsoft.com/office/drawing/2015/9/8/chartex" xmlns:mc="http://schemas.openxmlformats.org/markup-compatibility/2006" xmlns:o="urn:schemas-microsoft-com:office:office" xmlns:r="http://schemas.openxmlformats.org/officeDocument/2006/relationships" xmlns:m="http://schemas.openxmlformats.org/officeDocument/2006/math" xmlns:v="urn:schemas-microsoft-com:vml" xmlns:wp14="http://schemas.microsoft.com/office/word/2010/wordprocessingDrawing" xmlns:wp="http://schemas.openxmlformats.org/drawingml/2006/wordprocessingDrawing" xmlns:w10="urn:schemas-microsoft-com:office:word" xmlns:w="http://schemas.openxmlformats.org/wordprocessingml/2006/main" xmlns:w14="http://schemas.microsoft.com/office/word/2010/wordml" xmlns:w15="http://schemas.microsoft.com/office/word/2012/wordml" xmlns:w16se="http://schemas.microsoft.com/office/word/2015/wordml/symex" xmlns:wpg="http://schemas.microsoft.com/office/word/2010/wordprocessingGroup" xmlns:wpi="http://schemas.microsoft.com/office/word/2010/wordprocessingInk" xmlns:wne="http://schemas.microsoft.com/office/word/2006/wordml" xmlns:wps="http://schemas.microsoft.com/office/word/2010/wordprocessingShape" mc:Ignorable="w14 w15 w16se wp14">
+  <w:abstractNum w:abstractNumId="0" w15:restartNumberingAfterBreak="0">
+    <w:nsid w:val="32897A56"/>
+    <w:multiLevelType w:val="hybridMultilevel"/>
+    <w:tmpl w:val="1B54A7B0"/>
+    <w:lvl w:ilvl="0" w:tplc="814A972C">
+      <w:start w:val="2017"/>
+      <w:numFmt w:val="bullet"/>
+      <w:lvlText w:val=""/>
+      <w:lvlJc w:val="left"/>
+      <w:pPr>
+        <w:ind w:left="720" w:hanging="360"/>
+      </w:pPr>
+      <w:rPr>
+        <w:rFonts w:ascii="Symbol" w:eastAsiaTheme="minorEastAsia" w:hAnsi="Symbol" w:cstheme="minorBidi" w:hint="default"/>
+      </w:rPr>
+    </w:lvl>
+    <w:lvl w:ilvl="1" w:tplc="04090003" w:tentative="1">
+      <w:start w:val="1"/>
+      <w:numFmt w:val="bullet"/>
+      <w:lvlText w:val="o"/>
+      <w:lvlJc w:val="left"/>
+      <w:pPr>
+        <w:ind w:left="1440" w:hanging="360"/>
+      </w:pPr>
+      <w:rPr>
+        <w:rFonts w:ascii="Courier New" w:hAnsi="Courier New" w:cs="Courier New" w:hint="default"/>
+      </w:rPr>
+    </w:lvl>
+    <w:lvl w:ilvl="2" w:tplc="04090005" w:tentative="1">
+      <w:start w:val="1"/>
+      <w:numFmt w:val="bullet"/>
+      <w:lvlText w:val=""/>
+      <w:lvlJc w:val="left"/>
+      <w:pPr>
+        <w:ind w:left="2160" w:hanging="360"/>
+      </w:pPr>
+      <w:rPr>
+        <w:rFonts w:ascii="Wingdings" w:hAnsi="Wingdings" w:hint="default"/>
+      </w:rPr>
+    </w:lvl>
+    <w:lvl w:ilvl="3" w:tplc="04090001" w:tentative="1">
+      <w:start w:val="1"/>
+      <w:numFmt w:val="bullet"/>
+      <w:lvlText w:val=""/>
+      <w:lvlJc w:val="left"/>
+      <w:pPr>
+        <w:ind w:left="2880" w:hanging="360"/>
+      </w:pPr>
+      <w:rPr>
+        <w:rFonts w:ascii="Symbol" w:hAnsi="Symbol" w:hint="default"/>
+      </w:rPr>
+    </w:lvl>
+    <w:lvl w:ilvl="4" w:tplc="04090003" w:tentative="1">
+      <w:start w:val="1"/>
+      <w:numFmt w:val="bullet"/>
+      <w:lvlText w:val="o"/>
+      <w:lvlJc w:val="left"/>
+      <w:pPr>
+        <w:ind w:left="3600" w:hanging="360"/>
+      </w:pPr>
+      <w:rPr>
+        <w:rFonts w:ascii="Courier New" w:hAnsi="Courier New" w:cs="Courier New" w:hint="default"/>
+      </w:rPr>
+    </w:lvl>
+    <w:lvl w:ilvl="5" w:tplc="04090005" w:tentative="1">
+      <w:start w:val="1"/>
+      <w:numFmt w:val="bullet"/>
+      <w:lvlText w:val=""/>
+      <w:lvlJc w:val="left"/>
+      <w:pPr>
+        <w:ind w:left="4320" w:hanging="360"/>
+      </w:pPr>
+      <w:rPr>
+        <w:rFonts w:ascii="Wingdings" w:hAnsi="Wingdings" w:hint="default"/>
+      </w:rPr>
+    </w:lvl>
+    <w:lvl w:ilvl="6" w:tplc="04090001" w:tentative="1">
+      <w:start w:val="1"/>
+      <w:numFmt w:val="bullet"/>
+      <w:lvlText w:val=""/>
+      <w:lvlJc w:val="left"/>
+      <w:pPr>
+        <w:ind w:left="5040" w:hanging="360"/>
+      </w:pPr>
+      <w:rPr>
+        <w:rFonts w:ascii="Symbol" w:hAnsi="Symbol" w:hint="default"/>
+      </w:rPr>
+    </w:lvl>
+    <w:lvl w:ilvl="7" w:tplc="04090003" w:tentative="1">
+      <w:start w:val="1"/>
+      <w:numFmt w:val="bullet"/>
+      <w:lvlText w:val="o"/>
+      <w:lvlJc w:val="left"/>
+      <w:pPr>
+        <w:ind w:left="5760" w:hanging="360"/>
+      </w:pPr>
+      <w:rPr>
+        <w:rFonts w:ascii="Courier New" w:hAnsi="Courier New" w:cs="Courier New" w:hint="default"/>
+      </w:rPr>
+    </w:lvl>
+    <w:lvl w:ilvl="8" w:tplc="04090005" w:tentative="1">
+      <w:start w:val="1"/>
+      <w:numFmt w:val="bullet"/>
+      <w:lvlText w:val=""/>
+      <w:lvlJc w:val="left"/>
+      <w:pPr>
+        <w:ind w:left="6480" w:hanging="360"/>
+      </w:pPr>
+      <w:rPr>
+        <w:rFonts w:ascii="Wingdings" w:hAnsi="Wingdings" w:hint="default"/>
+      </w:rPr>
+    </w:lvl>
+  </w:abstractNum>
+  <w:abstractNum w:abstractNumId="1" w15:restartNumberingAfterBreak="0">
+    <w:nsid w:val="5A6760ED"/>
+    <w:multiLevelType w:val="hybridMultilevel"/>
+    <w:tmpl w:val="BBF65512"/>
+    <w:lvl w:ilvl="0" w:tplc="0409000F">
+      <w:start w:val="1"/>
+      <w:numFmt w:val="decimal"/>
+      <w:lvlText w:val="%1."/>
+      <w:lvlJc w:val="left"/>
+      <w:pPr>
+        <w:ind w:left="720" w:hanging="360"/>
+      </w:pPr>
+      <w:rPr>
+        <w:rFonts w:hint="default"/>
+      </w:rPr>
+    </w:lvl>
+    <w:lvl w:ilvl="1" w:tplc="04090019" w:tentative="1">
+      <w:start w:val="1"/>
+      <w:numFmt w:val="lowerLetter"/>
+      <w:lvlText w:val="%2."/>
+      <w:lvlJc w:val="left"/>
+      <w:pPr>
+        <w:ind w:left="1440" w:hanging="360"/>
+      </w:pPr>
+    </w:lvl>
+    <w:lvl w:ilvl="2" w:tplc="0409001B" w:tentative="1">
+      <w:start w:val="1"/>
+      <w:numFmt w:val="lowerRoman"/>
+      <w:lvlText w:val="%3."/>
+      <w:lvlJc w:val="right"/>
+      <w:pPr>
+        <w:ind w:left="2160" w:hanging="180"/>
+      </w:pPr>
+    </w:lvl>
+    <w:lvl w:ilvl="3" w:tplc="0409000F" w:tentative="1">
+      <w:start w:val="1"/>
+      <w:numFmt w:val="decimal"/>
+      <w:lvlText w:val="%4."/>
+      <w:lvlJc w:val="left"/>
+      <w:pPr>
+        <w:ind w:left="2880" w:hanging="360"/>
+      </w:pPr>
+    </w:lvl>
+    <w:lvl w:ilvl="4" w:tplc="04090019" w:tentative="1">
+      <w:start w:val="1"/>
+      <w:numFmt w:val="lowerLetter"/>
+      <w:lvlText w:val="%5."/>
+      <w:lvlJc w:val="left"/>
+      <w:pPr>
+        <w:ind w:left="3600" w:hanging="360"/>
+      </w:pPr>
+    </w:lvl>
+    <w:lvl w:ilvl="5" w:tplc="0409001B" w:tentative="1">
+      <w:start w:val="1"/>
+      <w:numFmt w:val="lowerRoman"/>
+      <w:lvlText w:val="%6."/>
+      <w:lvlJc w:val="right"/>
+      <w:pPr>
+        <w:ind w:left="4320" w:hanging="180"/>
+      </w:pPr>
+    </w:lvl>
+    <w:lvl w:ilvl="6" w:tplc="0409000F" w:tentative="1">
+      <w:start w:val="1"/>
+      <w:numFmt w:val="decimal"/>
+      <w:lvlText w:val="%7."/>
+      <w:lvlJc w:val="left"/>
+      <w:pPr>
+        <w:ind w:left="5040" w:hanging="360"/>
+      </w:pPr>
+    </w:lvl>
+    <w:lvl w:ilvl="7" w:tplc="04090019" w:tentative="1">
+      <w:start w:val="1"/>
+      <w:numFmt w:val="lowerLetter"/>
+      <w:lvlText w:val="%8."/>
+      <w:lvlJc w:val="left"/>
+      <w:pPr>
+        <w:ind w:left="5760" w:hanging="360"/>
+      </w:pPr>
+    </w:lvl>
+    <w:lvl w:ilvl="8" w:tplc="0409001B" w:tentative="1">
+      <w:start w:val="1"/>
+      <w:numFmt w:val="lowerRoman"/>
+      <w:lvlText w:val="%9."/>
+      <w:lvlJc w:val="right"/>
+      <w:pPr>
+        <w:ind w:left="6480" w:hanging="180"/>
+      </w:pPr>
+    </w:lvl>
+  </w:abstractNum>
+  <w:abstractNum w:abstractNumId="2" w15:restartNumberingAfterBreak="0">
+    <w:nsid w:val="6C2359AF"/>
+    <w:multiLevelType w:val="hybridMultilevel"/>
+    <w:tmpl w:val="6838B818"/>
+    <w:lvl w:ilvl="0" w:tplc="5F14DB58">
+      <w:start w:val="2017"/>
+      <w:numFmt w:val="bullet"/>
+      <w:lvlText w:val=""/>
+      <w:lvlJc w:val="left"/>
+      <w:pPr>
+        <w:ind w:left="720" w:hanging="360"/>
+      </w:pPr>
+      <w:rPr>
+        <w:rFonts w:ascii="Symbol" w:eastAsiaTheme="minorEastAsia" w:hAnsi="Symbol" w:cstheme="minorBidi" w:hint="default"/>
+      </w:rPr>
+    </w:lvl>
+    <w:lvl w:ilvl="1" w:tplc="04090003" w:tentative="1">
+      <w:start w:val="1"/>
+      <w:numFmt w:val="bullet"/>
+      <w:lvlText w:val="o"/>
+      <w:lvlJc w:val="left"/>
+      <w:pPr>
+        <w:ind w:left="1440" w:hanging="360"/>
+      </w:pPr>
+      <w:rPr>
+        <w:rFonts w:ascii="Courier New" w:hAnsi="Courier New" w:cs="Courier New" w:hint="default"/>
+      </w:rPr>
+    </w:lvl>
+    <w:lvl w:ilvl="2" w:tplc="04090005" w:tentative="1">
+      <w:start w:val="1"/>
+      <w:numFmt w:val="bullet"/>
+      <w:lvlText w:val=""/>
+      <w:lvlJc w:val="left"/>
+      <w:pPr>
+        <w:ind w:left="2160" w:hanging="360"/>
+      </w:pPr>
+      <w:rPr>
+        <w:rFonts w:ascii="Wingdings" w:hAnsi="Wingdings" w:hint="default"/>
+      </w:rPr>
+    </w:lvl>
+    <w:lvl w:ilvl="3" w:tplc="04090001" w:tentative="1">
+      <w:start w:val="1"/>
+      <w:numFmt w:val="bullet"/>
+      <w:lvlText w:val=""/>
+      <w:lvlJc w:val="left"/>
+      <w:pPr>
+        <w:ind w:left="2880" w:hanging="360"/>
+      </w:pPr>
+      <w:rPr>
+        <w:rFonts w:ascii="Symbol" w:hAnsi="Symbol" w:hint="default"/>
+      </w:rPr>
+    </w:lvl>
+    <w:lvl w:ilvl="4" w:tplc="04090003" w:tentative="1">
+      <w:start w:val="1"/>
+      <w:numFmt w:val="bullet"/>
+      <w:lvlText w:val="o"/>
+      <w:lvlJc w:val="left"/>
+      <w:pPr>
+        <w:ind w:left="3600" w:hanging="360"/>
+      </w:pPr>
+      <w:rPr>
+        <w:rFonts w:ascii="Courier New" w:hAnsi="Courier New" w:cs="Courier New" w:hint="default"/>
+      </w:rPr>
+    </w:lvl>
+    <w:lvl w:ilvl="5" w:tplc="04090005" w:tentative="1">
+      <w:start w:val="1"/>
+      <w:numFmt w:val="bullet"/>
+      <w:lvlText w:val=""/>
+      <w:lvlJc w:val="left"/>
+      <w:pPr>
+        <w:ind w:left="4320" w:hanging="360"/>
+      </w:pPr>
+      <w:rPr>
+        <w:rFonts w:ascii="Wingdings" w:hAnsi="Wingdings" w:hint="default"/>
+      </w:rPr>
+    </w:lvl>
+    <w:lvl w:ilvl="6" w:tplc="04090001" w:tentative="1">
+      <w:start w:val="1"/>
+      <w:numFmt w:val="bullet"/>
+      <w:lvlText w:val=""/>
+      <w:lvlJc w:val="left"/>
+      <w:pPr>
+        <w:ind w:left="5040" w:hanging="360"/>
+      </w:pPr>
+      <w:rPr>
+        <w:rFonts w:ascii="Symbol" w:hAnsi="Symbol" w:hint="default"/>
+      </w:rPr>
+    </w:lvl>
+    <w:lvl w:ilvl="7" w:tplc="04090003" w:tentative="1">
+      <w:start w:val="1"/>
+      <w:numFmt w:val="bullet"/>
+      <w:lvlText w:val="o"/>
+      <w:lvlJc w:val="left"/>
+      <w:pPr>
+        <w:ind w:left="5760" w:hanging="360"/>
+      </w:pPr>
+      <w:rPr>
+        <w:rFonts w:ascii="Courier New" w:hAnsi="Courier New" w:cs="Courier New" w:hint="default"/>
+      </w:rPr>
+    </w:lvl>
+    <w:lvl w:ilvl="8" w:tplc="04090005" w:tentative="1">
+      <w:start w:val="1"/>
+      <w:numFmt w:val="bullet"/>
+      <w:lvlText w:val=""/>
+      <w:lvlJc w:val="left"/>
+      <w:pPr>
+        <w:ind w:left="6480" w:hanging="360"/>
+      </w:pPr>
+      <w:rPr>
+        <w:rFonts w:ascii="Wingdings" w:hAnsi="Wingdings" w:hint="default"/>
+      </w:rPr>
+    </w:lvl>
+  </w:abstractNum>
+  <w:num w:numId="1">
+    <w:abstractNumId w:val="2"/>
+  </w:num>
+  <w:num w:numId="2">
+    <w:abstractNumId w:val="0"/>
+  </w:num>
+  <w:num w:numId="3">
+    <w:abstractNumId w:val="1"/>
+  </w:num>
+</w:numbering>
 </file>
 
 <file path=word/styles.xml><?xml version="1.0" encoding="utf-8"?>
@@ -2569,6 +5078,63 @@
       <w:u w:val="single"/>
     </w:rPr>
   </w:style>
+  <w:style w:type="paragraph" w:styleId="HTMLPreformatted">
+    <w:name w:val="HTML Preformatted"/>
+    <w:basedOn w:val="Normal"/>
+    <w:link w:val="HTMLPreformattedChar"/>
+    <w:uiPriority w:val="99"/>
+    <w:unhideWhenUsed/>
+    <w:rsid w:val="00B0208D"/>
+    <w:pPr>
+      <w:tabs>
+        <w:tab w:val="left" w:pos="916"/>
+        <w:tab w:val="left" w:pos="1832"/>
+        <w:tab w:val="left" w:pos="2748"/>
+        <w:tab w:val="left" w:pos="3664"/>
+        <w:tab w:val="left" w:pos="4580"/>
+        <w:tab w:val="left" w:pos="5496"/>
+        <w:tab w:val="left" w:pos="6412"/>
+        <w:tab w:val="left" w:pos="7328"/>
+        <w:tab w:val="left" w:pos="8244"/>
+        <w:tab w:val="left" w:pos="9160"/>
+        <w:tab w:val="left" w:pos="10076"/>
+        <w:tab w:val="left" w:pos="10992"/>
+        <w:tab w:val="left" w:pos="11908"/>
+        <w:tab w:val="left" w:pos="12824"/>
+        <w:tab w:val="left" w:pos="13740"/>
+        <w:tab w:val="left" w:pos="14656"/>
+      </w:tabs>
+      <w:spacing w:after="0" w:line="240" w:lineRule="auto"/>
+    </w:pPr>
+    <w:rPr>
+      <w:rFonts w:ascii="Courier New" w:eastAsia="Times New Roman" w:hAnsi="Courier New" w:cs="Courier New"/>
+      <w:sz w:val="20"/>
+      <w:szCs w:val="20"/>
+    </w:rPr>
+  </w:style>
+  <w:style w:type="character" w:customStyle="1" w:styleId="HTMLPreformattedChar">
+    <w:name w:val="HTML Preformatted Char"/>
+    <w:basedOn w:val="DefaultParagraphFont"/>
+    <w:link w:val="HTMLPreformatted"/>
+    <w:uiPriority w:val="99"/>
+    <w:rsid w:val="00B0208D"/>
+    <w:rPr>
+      <w:rFonts w:ascii="Courier New" w:eastAsia="Times New Roman" w:hAnsi="Courier New" w:cs="Courier New"/>
+      <w:sz w:val="20"/>
+      <w:szCs w:val="20"/>
+    </w:rPr>
+  </w:style>
+  <w:style w:type="paragraph" w:styleId="ListParagraph">
+    <w:name w:val="List Paragraph"/>
+    <w:basedOn w:val="Normal"/>
+    <w:uiPriority w:val="34"/>
+    <w:qFormat/>
+    <w:rsid w:val="00D62A14"/>
+    <w:pPr>
+      <w:ind w:left="720"/>
+      <w:contextualSpacing/>
+    </w:pPr>
+  </w:style>
 </w:styles>
 </file>
 
@@ -2838,7 +5404,7 @@
 </file>
 
 <file path=customXml/itemProps1.xml><?xml version="1.0" encoding="utf-8"?>
-<ds:datastoreItem xmlns:ds="http://schemas.openxmlformats.org/officeDocument/2006/customXml" ds:itemID="{A5E7BF39-BC39-47AE-8452-4685F748E69D}">
+<ds:datastoreItem xmlns:ds="http://schemas.openxmlformats.org/officeDocument/2006/customXml" ds:itemID="{8D5FE8BA-DBED-4E55-B8DB-18A672D52035}">
   <ds:schemaRefs>
     <ds:schemaRef ds:uri="http://schemas.openxmlformats.org/officeDocument/2006/bibliography"/>
   </ds:schemaRefs>

</xml_diff>